<commit_message>
2025.12.9 	modified:   2025.5.docx 	modified:   2025.7.docx 	modified:   "\344\270\264\346\227\266\346\226\207\346\234\254\351\233\206.docx" 	new file:   "\345\210\253\346\235\245\346\227\240\346\201\231\357\274\210\346\234\252\345\256\214\346\210\220\357\274\211.docx" 	new file:   "\345\211\221\346\213\224\345\274\251\345\274\240.docx" 	new file:   "\345\220\216\344\274\232\346\234\211\346\234\237.docx" 	deleted:    "\345\220\216\345\256\253.docx" 	new file:   "\345\220\216\345\256\253\357\274\210\346\234\252\345\256\214\346\210\220\357\274\211.docx" 	modified:   "\346\235\202\344\271\261\346\226\207\346\234\254\351\233\206.docx" 	deleted:    "\351\207\215\351\200\242.docx"
</commit_message>
<xml_diff>
--- a/2025.5.docx
+++ b/2025.5.docx
@@ -6066,7 +6066,13 @@
         <w:rPr>
           <w:rFonts w:asciiTheme="minorEastAsia" w:hAnsiTheme="minorEastAsia" w:hint="eastAsia"/>
         </w:rPr>
-        <w:t>“青春就是要蠢”这种反智主义思想</w:t>
+        <w:t>“青春就是要蠢”这种反智主义</w:t>
+      </w:r>
+      <w:r>
+        <w:rPr>
+          <w:rFonts w:asciiTheme="minorEastAsia" w:hAnsiTheme="minorEastAsia" w:hint="eastAsia"/>
+        </w:rPr>
+        <w:t>糟粕</w:t>
       </w:r>
       <w:r>
         <w:rPr>
@@ -6126,7 +6132,37 @@
         <w:rPr>
           <w:rFonts w:asciiTheme="minorEastAsia" w:hAnsiTheme="minorEastAsia" w:hint="eastAsia"/>
         </w:rPr>
-        <w:t>把那些违背道德、践踏法律的行为都捧上“青春文学”的神坛</w:t>
+        <w:t>把那些</w:t>
+      </w:r>
+      <w:r>
+        <w:rPr>
+          <w:rFonts w:asciiTheme="minorEastAsia" w:hAnsiTheme="minorEastAsia" w:hint="eastAsia"/>
+        </w:rPr>
+        <w:t>败坏道德</w:t>
+      </w:r>
+      <w:r>
+        <w:rPr>
+          <w:rFonts w:asciiTheme="minorEastAsia" w:hAnsiTheme="minorEastAsia" w:hint="eastAsia"/>
+        </w:rPr>
+        <w:t>的行为都</w:t>
+      </w:r>
+      <w:r>
+        <w:rPr>
+          <w:rFonts w:asciiTheme="minorEastAsia" w:hAnsiTheme="minorEastAsia" w:hint="eastAsia"/>
+        </w:rPr>
+        <w:t>戴上</w:t>
+      </w:r>
+      <w:r>
+        <w:rPr>
+          <w:rFonts w:asciiTheme="minorEastAsia" w:hAnsiTheme="minorEastAsia" w:hint="eastAsia"/>
+        </w:rPr>
+        <w:t>“青春”的</w:t>
+      </w:r>
+      <w:r>
+        <w:rPr>
+          <w:rFonts w:asciiTheme="minorEastAsia" w:hAnsiTheme="minorEastAsia" w:hint="eastAsia"/>
+        </w:rPr>
+        <w:t>冠冕</w:t>
       </w:r>
       <w:r>
         <w:rPr>
@@ -6144,37 +6180,899 @@
         <w:rPr>
           <w:rFonts w:asciiTheme="minorEastAsia" w:hAnsiTheme="minorEastAsia" w:hint="eastAsia"/>
         </w:rPr>
-        <w:t>试问，真正的热血青年，有谁买他们的帐？</w:t>
-      </w:r>
-      <w:r>
-        <w:rPr>
-          <w:rFonts w:asciiTheme="minorEastAsia" w:hAnsiTheme="minorEastAsia" w:hint="eastAsia"/>
-        </w:rPr>
-        <w:t>真正的青春应该要进步，要斗争，</w:t>
-      </w:r>
-      <w:r>
-        <w:rPr>
-          <w:rFonts w:asciiTheme="minorEastAsia" w:hAnsiTheme="minorEastAsia" w:hint="eastAsia"/>
-        </w:rPr>
-        <w:t>要斩断现实与理想之间的藩篱，</w:t>
-      </w:r>
-      <w:r>
-        <w:rPr>
-          <w:rFonts w:asciiTheme="minorEastAsia" w:hAnsiTheme="minorEastAsia" w:hint="eastAsia"/>
-        </w:rPr>
-        <w:t>拒绝</w:t>
-      </w:r>
-      <w:r>
-        <w:rPr>
-          <w:rFonts w:asciiTheme="minorEastAsia" w:hAnsiTheme="minorEastAsia" w:hint="eastAsia"/>
-        </w:rPr>
-        <w:t>跟在套路的后面亦步亦趋</w:t>
-      </w:r>
-      <w:r>
-        <w:rPr>
-          <w:rFonts w:asciiTheme="minorEastAsia" w:hAnsiTheme="minorEastAsia" w:hint="eastAsia"/>
-        </w:rPr>
-        <w:t>；当然还有一个最最首要的先决条件，那就是看清楚他们“伪青春叙事”的欺骗面目</w:t>
+        <w:t>试问，真正</w:t>
+      </w:r>
+      <w:r>
+        <w:rPr>
+          <w:rFonts w:asciiTheme="minorEastAsia" w:hAnsiTheme="minorEastAsia" w:hint="eastAsia"/>
+        </w:rPr>
+        <w:t>健康</w:t>
+      </w:r>
+      <w:r>
+        <w:rPr>
+          <w:rFonts w:asciiTheme="minorEastAsia" w:hAnsiTheme="minorEastAsia" w:hint="eastAsia"/>
+        </w:rPr>
+        <w:t>的青年，有谁买他们的帐？</w:t>
+      </w:r>
+      <w:r>
+        <w:rPr>
+          <w:rFonts w:asciiTheme="minorEastAsia" w:hAnsiTheme="minorEastAsia" w:hint="eastAsia"/>
+        </w:rPr>
+        <w:t>我们这些勤勤恳恳的“小镇做题家”</w:t>
+      </w:r>
+      <w:r>
+        <w:rPr>
+          <w:rFonts w:asciiTheme="minorEastAsia" w:hAnsiTheme="minorEastAsia" w:hint="eastAsia"/>
+        </w:rPr>
+        <w:t>再怎么困苦，再怎么在</w:t>
+      </w:r>
+      <w:r>
+        <w:rPr>
+          <w:rFonts w:asciiTheme="minorEastAsia" w:hAnsiTheme="minorEastAsia" w:hint="eastAsia"/>
+        </w:rPr>
+        <w:t>埋头读书、做题、考试</w:t>
+      </w:r>
+      <w:r>
+        <w:rPr>
+          <w:rFonts w:asciiTheme="minorEastAsia" w:hAnsiTheme="minorEastAsia" w:hint="eastAsia"/>
+        </w:rPr>
+        <w:t>中迷失方向</w:t>
+      </w:r>
+      <w:r>
+        <w:rPr>
+          <w:rFonts w:asciiTheme="minorEastAsia" w:hAnsiTheme="minorEastAsia" w:hint="eastAsia"/>
+        </w:rPr>
+        <w:t>，</w:t>
+      </w:r>
+      <w:r>
+        <w:rPr>
+          <w:rFonts w:asciiTheme="minorEastAsia" w:hAnsiTheme="minorEastAsia" w:hint="eastAsia"/>
+        </w:rPr>
+        <w:t>也好歹是在提升自己，是在</w:t>
+      </w:r>
+      <w:r>
+        <w:rPr>
+          <w:rFonts w:asciiTheme="minorEastAsia" w:hAnsiTheme="minorEastAsia" w:hint="eastAsia"/>
+        </w:rPr>
+        <w:t>实践中接受现实世界各种问题</w:t>
+      </w:r>
+      <w:r>
+        <w:rPr>
+          <w:rFonts w:asciiTheme="minorEastAsia" w:hAnsiTheme="minorEastAsia" w:hint="eastAsia"/>
+        </w:rPr>
+        <w:t>的</w:t>
+      </w:r>
+      <w:r>
+        <w:rPr>
+          <w:rFonts w:asciiTheme="minorEastAsia" w:hAnsiTheme="minorEastAsia" w:hint="eastAsia"/>
+        </w:rPr>
+        <w:t>洗礼</w:t>
+      </w:r>
+      <w:r>
+        <w:rPr>
+          <w:rFonts w:asciiTheme="minorEastAsia" w:hAnsiTheme="minorEastAsia" w:hint="eastAsia"/>
+        </w:rPr>
+        <w:t>，还远远轮不到他们这些人反过来高高在上地嘲讽我们！</w:t>
+      </w:r>
+      <w:r>
+        <w:rPr>
+          <w:rFonts w:asciiTheme="minorEastAsia" w:hAnsiTheme="minorEastAsia" w:hint="eastAsia"/>
+        </w:rPr>
+        <w:t>当然，我也不是在说应试教育就是个“好</w:t>
+      </w:r>
+      <w:r>
+        <w:rPr>
+          <w:rFonts w:asciiTheme="minorEastAsia" w:hAnsiTheme="minorEastAsia" w:hint="eastAsia"/>
+        </w:rPr>
+        <w:t>”的</w:t>
+      </w:r>
+      <w:r>
+        <w:rPr>
+          <w:rFonts w:asciiTheme="minorEastAsia" w:hAnsiTheme="minorEastAsia" w:hint="eastAsia"/>
+        </w:rPr>
+        <w:t>东西，更不是说什么“只有应试才是最好的青春”；我只是想为我自己多年的努力正名，想要夺回在舆论上应有的阵地罢了。只是如果这样说，恐怕就会让有些天天把“买菜用得着微积分吗”这种话挂在嘴边的庸俗实用主义者听不下去了！</w:t>
+      </w:r>
+    </w:p>
+    <w:p>
+      <w:pPr>
+        <w:tabs>
+          <w:tab w:val="left" w:pos="10772"/>
+        </w:tabs>
+        <w:ind w:firstLine="420"/>
+        <w:rPr>
+          <w:rFonts w:asciiTheme="minorEastAsia" w:hAnsiTheme="minorEastAsia" w:hint="eastAsia"/>
+        </w:rPr>
+      </w:pPr>
+      <w:r>
+        <w:rPr>
+          <w:rFonts w:asciiTheme="minorEastAsia" w:hAnsiTheme="minorEastAsia" w:hint="eastAsia"/>
+        </w:rPr>
+        <w:t>实际上</w:t>
+      </w:r>
+      <w:r>
+        <w:rPr>
+          <w:rFonts w:asciiTheme="minorEastAsia" w:hAnsiTheme="minorEastAsia" w:hint="eastAsia"/>
+        </w:rPr>
+        <w:t>，</w:t>
+      </w:r>
+      <w:r>
+        <w:rPr>
+          <w:rFonts w:asciiTheme="minorEastAsia" w:hAnsiTheme="minorEastAsia" w:hint="eastAsia"/>
+        </w:rPr>
+        <w:t>从最根本的哲学来看，</w:t>
+      </w:r>
+      <w:r>
+        <w:rPr>
+          <w:rFonts w:asciiTheme="minorEastAsia" w:hAnsiTheme="minorEastAsia" w:hint="eastAsia"/>
+        </w:rPr>
+        <w:t>我们</w:t>
+      </w:r>
+      <w:r>
+        <w:rPr>
+          <w:rFonts w:asciiTheme="minorEastAsia" w:hAnsiTheme="minorEastAsia" w:hint="eastAsia"/>
+        </w:rPr>
+        <w:t>也</w:t>
+      </w:r>
+      <w:r>
+        <w:rPr>
+          <w:rFonts w:asciiTheme="minorEastAsia" w:hAnsiTheme="minorEastAsia" w:hint="eastAsia"/>
+        </w:rPr>
+        <w:t>必须要相信</w:t>
+      </w:r>
+      <w:r>
+        <w:rPr>
+          <w:rFonts w:asciiTheme="minorEastAsia" w:hAnsiTheme="minorEastAsia" w:hint="eastAsia"/>
+        </w:rPr>
+        <w:t>，</w:t>
+      </w:r>
+      <w:r>
+        <w:rPr>
+          <w:rFonts w:asciiTheme="minorEastAsia" w:hAnsiTheme="minorEastAsia" w:hint="eastAsia"/>
+        </w:rPr>
+        <w:t>我</w:t>
+      </w:r>
+      <w:r>
+        <w:rPr>
+          <w:rFonts w:asciiTheme="minorEastAsia" w:hAnsiTheme="minorEastAsia" w:hint="eastAsia"/>
+        </w:rPr>
+        <w:t>们每个人</w:t>
+      </w:r>
+      <w:r>
+        <w:rPr>
+          <w:rFonts w:asciiTheme="minorEastAsia" w:hAnsiTheme="minorEastAsia" w:hint="eastAsia"/>
+        </w:rPr>
+        <w:t>自己的青春</w:t>
+      </w:r>
+      <w:r>
+        <w:rPr>
+          <w:rFonts w:asciiTheme="minorEastAsia" w:hAnsiTheme="minorEastAsia" w:hint="eastAsia"/>
+        </w:rPr>
+        <w:t>，</w:t>
+      </w:r>
+      <w:r>
+        <w:rPr>
+          <w:rFonts w:asciiTheme="minorEastAsia" w:hAnsiTheme="minorEastAsia" w:hint="eastAsia"/>
+        </w:rPr>
+        <w:t>才是最好的青春</w:t>
+      </w:r>
+      <w:r>
+        <w:rPr>
+          <w:rFonts w:asciiTheme="minorEastAsia" w:hAnsiTheme="minorEastAsia" w:hint="eastAsia"/>
+        </w:rPr>
+        <w:t>。我现在已经十九岁半，按照英语中“teenager”这个词的意义来说，我的青春还有几个月就结束了；如果按照中国共青团十四岁可以入团，二十八岁离团的标准，也将近过了一半了。想到这里，不免是让人有点头皮发凉的：自己的青春，过去了就是过去了，没有再回来的说法了！或许还可以看影视剧，或许还可以听别人的青春故事，或许也可以回忆自己的；但是无论怎么样都不会回来了。</w:t>
+      </w:r>
+      <w:r>
+        <w:rPr>
+          <w:rFonts w:asciiTheme="minorEastAsia" w:hAnsiTheme="minorEastAsia" w:hint="eastAsia"/>
+        </w:rPr>
+        <w:t>就算</w:t>
+      </w:r>
+      <w:r>
+        <w:rPr>
+          <w:rFonts w:asciiTheme="minorEastAsia" w:hAnsiTheme="minorEastAsia" w:hint="eastAsia"/>
+        </w:rPr>
+        <w:t>这样怀旧那样后悔</w:t>
+      </w:r>
+      <w:r>
+        <w:rPr>
+          <w:rFonts w:asciiTheme="minorEastAsia" w:hAnsiTheme="minorEastAsia" w:hint="eastAsia"/>
+        </w:rPr>
+        <w:t>，又有什么意义呢？</w:t>
+      </w:r>
+      <w:r>
+        <w:rPr>
+          <w:rFonts w:asciiTheme="minorEastAsia" w:hAnsiTheme="minorEastAsia" w:hint="eastAsia"/>
+        </w:rPr>
+        <w:t>我在之前的文章里提到过一个观点，那就是人类迄今为止所创造出来的知识的总和，对于每一个单独的人类个体都</w:t>
+      </w:r>
+      <w:r>
+        <w:rPr>
+          <w:rFonts w:asciiTheme="minorEastAsia" w:hAnsiTheme="minorEastAsia" w:hint="eastAsia"/>
+        </w:rPr>
+        <w:t>相当于</w:t>
+      </w:r>
+      <w:r>
+        <w:rPr>
+          <w:rFonts w:asciiTheme="minorEastAsia" w:hAnsiTheme="minorEastAsia" w:hint="eastAsia"/>
+        </w:rPr>
+        <w:t>一只“克苏鲁”，</w:t>
+      </w:r>
+      <w:r>
+        <w:rPr>
+          <w:rFonts w:asciiTheme="minorEastAsia" w:hAnsiTheme="minorEastAsia" w:hint="eastAsia"/>
+        </w:rPr>
+        <w:t>不仅做不到全部学习，连略微窥见全貌都不可能</w:t>
+      </w:r>
+      <w:r>
+        <w:rPr>
+          <w:rFonts w:asciiTheme="minorEastAsia" w:hAnsiTheme="minorEastAsia" w:hint="eastAsia"/>
+        </w:rPr>
+        <w:t>。</w:t>
+      </w:r>
+      <w:r>
+        <w:rPr>
+          <w:rFonts w:asciiTheme="minorEastAsia" w:hAnsiTheme="minorEastAsia" w:hint="eastAsia"/>
+        </w:rPr>
+        <w:t>如果把视角不止局限在学习知识上，而是考虑人迄今为止所可能做的全部的事情，那</w:t>
+      </w:r>
+      <w:r>
+        <w:rPr>
+          <w:rFonts w:asciiTheme="minorEastAsia" w:hAnsiTheme="minorEastAsia" w:hint="eastAsia"/>
+        </w:rPr>
+        <w:t>就更是克苏鲁</w:t>
+      </w:r>
+      <w:r>
+        <w:rPr>
+          <w:rFonts w:asciiTheme="minorEastAsia" w:hAnsiTheme="minorEastAsia" w:hint="eastAsia"/>
+        </w:rPr>
+        <w:t>了</w:t>
+      </w:r>
+      <w:r>
+        <w:rPr>
+          <w:rFonts w:asciiTheme="minorEastAsia" w:hAnsiTheme="minorEastAsia" w:hint="eastAsia"/>
+        </w:rPr>
+        <w:t>，一个人能亲身体验其中的万分之一，都可以算是享受上了最精彩的生活</w:t>
+      </w:r>
+      <w:r>
+        <w:rPr>
+          <w:rFonts w:asciiTheme="minorEastAsia" w:hAnsiTheme="minorEastAsia" w:hint="eastAsia"/>
+        </w:rPr>
+        <w:t>。因此，</w:t>
+      </w:r>
+      <w:r>
+        <w:rPr>
+          <w:rFonts w:asciiTheme="minorEastAsia" w:hAnsiTheme="minorEastAsia" w:hint="eastAsia"/>
+        </w:rPr>
+        <w:t>人的成长从来就像一个干细胞的分化，在专业能力逐渐提高的同时，朝多个方向发展的潜能也不可避免地随之退化。一旦过去的生命</w:t>
+      </w:r>
+      <w:r>
+        <w:rPr>
+          <w:rFonts w:asciiTheme="minorEastAsia" w:hAnsiTheme="minorEastAsia" w:hint="eastAsia"/>
+        </w:rPr>
+        <w:t>丧失了原来的潜能，成为了定数，</w:t>
+      </w:r>
+      <w:r>
+        <w:rPr>
+          <w:rFonts w:asciiTheme="minorEastAsia" w:hAnsiTheme="minorEastAsia" w:hint="eastAsia"/>
+        </w:rPr>
+        <w:t>又有</w:t>
+      </w:r>
+      <w:r>
+        <w:rPr>
+          <w:rFonts w:asciiTheme="minorEastAsia" w:hAnsiTheme="minorEastAsia" w:hint="eastAsia"/>
+        </w:rPr>
+        <w:t>什么</w:t>
+      </w:r>
+      <w:r>
+        <w:rPr>
+          <w:rFonts w:asciiTheme="minorEastAsia" w:hAnsiTheme="minorEastAsia" w:hint="eastAsia"/>
+        </w:rPr>
+        <w:t>必要再后悔</w:t>
+      </w:r>
+      <w:r>
+        <w:rPr>
+          <w:rFonts w:asciiTheme="minorEastAsia" w:hAnsiTheme="minorEastAsia" w:hint="eastAsia"/>
+        </w:rPr>
+        <w:t>呢？</w:t>
+      </w:r>
+      <w:r>
+        <w:rPr>
+          <w:rFonts w:asciiTheme="minorEastAsia" w:hAnsiTheme="minorEastAsia" w:hint="eastAsia"/>
+        </w:rPr>
+        <w:t>即便一个人当初做出的选择有什么不同，那他也只不过是在得到一部分记忆和资源的同时丢掉了另一部分记忆和资源。</w:t>
+      </w:r>
+      <w:r>
+        <w:rPr>
+          <w:rFonts w:asciiTheme="minorEastAsia" w:hAnsiTheme="minorEastAsia" w:hint="eastAsia"/>
+        </w:rPr>
+        <w:t>如果说有些人心里的后悔是一种问题，而我们唯物主义者的原则又是要</w:t>
+      </w:r>
+      <w:r>
+        <w:rPr>
+          <w:rFonts w:asciiTheme="minorEastAsia" w:hAnsiTheme="minorEastAsia" w:hint="eastAsia"/>
+        </w:rPr>
+        <w:t>想方设法</w:t>
+      </w:r>
+      <w:r>
+        <w:rPr>
+          <w:rFonts w:asciiTheme="minorEastAsia" w:hAnsiTheme="minorEastAsia" w:hint="eastAsia"/>
+        </w:rPr>
+        <w:t>解决</w:t>
+      </w:r>
+      <w:r>
+        <w:rPr>
+          <w:rFonts w:asciiTheme="minorEastAsia" w:hAnsiTheme="minorEastAsia" w:hint="eastAsia"/>
+        </w:rPr>
+        <w:t>一切</w:t>
+      </w:r>
+      <w:r>
+        <w:rPr>
+          <w:rFonts w:asciiTheme="minorEastAsia" w:hAnsiTheme="minorEastAsia" w:hint="eastAsia"/>
+        </w:rPr>
+        <w:t>问题的话，那唯一解决问题的办法就是不要后悔，接纳自己过去的一切</w:t>
+      </w:r>
+      <w:r>
+        <w:rPr>
+          <w:rFonts w:asciiTheme="minorEastAsia" w:hAnsiTheme="minorEastAsia" w:hint="eastAsia"/>
+        </w:rPr>
+        <w:t>，</w:t>
+      </w:r>
+      <w:r>
+        <w:rPr>
+          <w:rFonts w:asciiTheme="minorEastAsia" w:hAnsiTheme="minorEastAsia" w:hint="eastAsia"/>
+        </w:rPr>
+        <w:t>同时多想想自己以后</w:t>
+      </w:r>
+      <w:r>
+        <w:rPr>
+          <w:rFonts w:asciiTheme="minorEastAsia" w:hAnsiTheme="minorEastAsia" w:hint="eastAsia"/>
+        </w:rPr>
+        <w:lastRenderedPageBreak/>
+        <w:t>如何能避免这些事情再次发生，</w:t>
+      </w:r>
+      <w:r>
+        <w:rPr>
+          <w:rFonts w:asciiTheme="minorEastAsia" w:hAnsiTheme="minorEastAsia" w:hint="eastAsia"/>
+        </w:rPr>
+        <w:t>这就够了</w:t>
+      </w:r>
+      <w:r>
+        <w:rPr>
+          <w:rFonts w:asciiTheme="minorEastAsia" w:hAnsiTheme="minorEastAsia" w:hint="eastAsia"/>
+        </w:rPr>
+        <w:t>。</w:t>
+      </w:r>
+    </w:p>
+    <w:p>
+      <w:pPr>
+        <w:tabs>
+          <w:tab w:val="left" w:pos="10772"/>
+        </w:tabs>
+        <w:ind w:firstLine="420"/>
+        <w:rPr>
+          <w:rFonts w:asciiTheme="minorEastAsia" w:hAnsiTheme="minorEastAsia" w:hint="eastAsia"/>
+        </w:rPr>
+      </w:pPr>
+      <w:r>
+        <w:rPr>
+          <w:rFonts w:asciiTheme="minorEastAsia" w:hAnsiTheme="minorEastAsia" w:hint="eastAsia"/>
+        </w:rPr>
+        <w:t>所以说，</w:t>
+      </w:r>
+      <w:r>
+        <w:rPr>
+          <w:rFonts w:asciiTheme="minorEastAsia" w:hAnsiTheme="minorEastAsia" w:hint="eastAsia"/>
+        </w:rPr>
+        <w:t>面对时间的流逝，人有的时候真的是会</w:t>
+      </w:r>
+      <w:r>
+        <w:rPr>
+          <w:rFonts w:asciiTheme="minorEastAsia" w:hAnsiTheme="minorEastAsia" w:hint="eastAsia"/>
+        </w:rPr>
+        <w:t>感慨万千</w:t>
+      </w:r>
+      <w:r>
+        <w:rPr>
+          <w:rFonts w:asciiTheme="minorEastAsia" w:hAnsiTheme="minorEastAsia" w:hint="eastAsia"/>
+        </w:rPr>
+        <w:t>的</w:t>
+      </w:r>
+      <w:r>
+        <w:rPr>
+          <w:rFonts w:asciiTheme="minorEastAsia" w:hAnsiTheme="minorEastAsia" w:hint="eastAsia"/>
+        </w:rPr>
+        <w:t>。</w:t>
+      </w:r>
+      <w:r>
+        <w:rPr>
+          <w:rFonts w:asciiTheme="minorEastAsia" w:hAnsiTheme="minorEastAsia" w:hint="eastAsia"/>
+        </w:rPr>
+        <w:t>小学的时候我看朱自清</w:t>
+      </w:r>
+      <w:r>
+        <w:rPr>
+          <w:rFonts w:asciiTheme="minorEastAsia" w:hAnsiTheme="minorEastAsia" w:hint="eastAsia"/>
+        </w:rPr>
+        <w:t>先生</w:t>
+      </w:r>
+      <w:r>
+        <w:rPr>
+          <w:rFonts w:asciiTheme="minorEastAsia" w:hAnsiTheme="minorEastAsia" w:hint="eastAsia"/>
+        </w:rPr>
+        <w:t>的《匆匆》，总是理解不了一个字</w:t>
+      </w:r>
+      <w:r>
+        <w:rPr>
+          <w:rFonts w:asciiTheme="minorEastAsia" w:hAnsiTheme="minorEastAsia" w:hint="eastAsia"/>
+        </w:rPr>
+        <w:t>。作者反复强调到“八千多天”这个时间长度。“八千多天”，不也才二十多岁吗？后面的人生不还长着吗？可</w:t>
+      </w:r>
+      <w:r>
+        <w:rPr>
+          <w:rFonts w:asciiTheme="minorEastAsia" w:hAnsiTheme="minorEastAsia" w:hint="eastAsia"/>
+        </w:rPr>
+        <w:t>现在</w:t>
+      </w:r>
+      <w:r>
+        <w:rPr>
+          <w:rFonts w:asciiTheme="minorEastAsia" w:hAnsiTheme="minorEastAsia" w:hint="eastAsia"/>
+        </w:rPr>
+        <w:t>我</w:t>
+      </w:r>
+      <w:r>
+        <w:rPr>
+          <w:rFonts w:asciiTheme="minorEastAsia" w:hAnsiTheme="minorEastAsia" w:hint="eastAsia"/>
+        </w:rPr>
+        <w:t>完全懂了</w:t>
+      </w:r>
+      <w:r>
+        <w:rPr>
+          <w:rFonts w:asciiTheme="minorEastAsia" w:hAnsiTheme="minorEastAsia" w:hint="eastAsia"/>
+        </w:rPr>
+        <w:t>：</w:t>
+      </w:r>
+      <w:r>
+        <w:rPr>
+          <w:rFonts w:asciiTheme="minorEastAsia" w:hAnsiTheme="minorEastAsia" w:hint="eastAsia"/>
+        </w:rPr>
+        <w:t>过了八千多天也好，过了两万多天也罢，过了哪一天不是过了呢？</w:t>
+      </w:r>
+      <w:r>
+        <w:rPr>
+          <w:rFonts w:asciiTheme="minorEastAsia" w:hAnsiTheme="minorEastAsia" w:hint="eastAsia"/>
+        </w:rPr>
+        <w:t>难道只因为已经过去的日子占人生所有日子的比例还比较小，就可以在荒淫无度的挥霍中过掉每一天吗？</w:t>
+      </w:r>
+      <w:r>
+        <w:rPr>
+          <w:rFonts w:asciiTheme="minorEastAsia" w:hAnsiTheme="minorEastAsia" w:hint="eastAsia"/>
+        </w:rPr>
+        <w:t>且不说人生这么大的命题；单说平时生活中一些难得的美好时光，都很能让人</w:t>
+      </w:r>
+      <w:r>
+        <w:rPr>
+          <w:rFonts w:asciiTheme="minorEastAsia" w:hAnsiTheme="minorEastAsia" w:hint="eastAsia"/>
+        </w:rPr>
+        <w:t>产生这样的想法</w:t>
+      </w:r>
+      <w:r>
+        <w:rPr>
+          <w:rFonts w:asciiTheme="minorEastAsia" w:hAnsiTheme="minorEastAsia" w:hint="eastAsia"/>
+        </w:rPr>
+        <w:t>。</w:t>
+      </w:r>
+      <w:r>
+        <w:rPr>
+          <w:rFonts w:asciiTheme="minorEastAsia" w:hAnsiTheme="minorEastAsia" w:hint="eastAsia"/>
+        </w:rPr>
+        <w:t>譬如一位资深影迷看一场精彩的电影，或者一位追星少女看自己偶像的演唱会。</w:t>
+      </w:r>
+      <w:r>
+        <w:rPr>
+          <w:rFonts w:asciiTheme="minorEastAsia" w:hAnsiTheme="minorEastAsia" w:hint="eastAsia"/>
+        </w:rPr>
+        <w:t>看电影的时候，看到了一半多，他如果瞥一眼时间算算经过了多久，可能会感慨怎么时间过得这么快，故事讲着讲着都要讲完了；看演唱会的时候，舞台谢幕了，偶像退场了，她</w:t>
+      </w:r>
+      <w:r>
+        <w:rPr>
+          <w:rFonts w:asciiTheme="minorEastAsia" w:hAnsiTheme="minorEastAsia" w:hint="eastAsia"/>
+        </w:rPr>
+        <w:t>或许</w:t>
+      </w:r>
+      <w:r>
+        <w:rPr>
+          <w:rFonts w:asciiTheme="minorEastAsia" w:hAnsiTheme="minorEastAsia" w:hint="eastAsia"/>
+        </w:rPr>
+        <w:t>会抱着头想哭，怎么演唱会的主办方当时就没有多给我们排一个节目</w:t>
+      </w:r>
+      <w:r>
+        <w:rPr>
+          <w:rFonts w:asciiTheme="minorEastAsia" w:hAnsiTheme="minorEastAsia" w:hint="eastAsia"/>
+        </w:rPr>
+        <w:t>，</w:t>
+      </w:r>
+      <w:r>
+        <w:rPr>
+          <w:rFonts w:asciiTheme="minorEastAsia" w:hAnsiTheme="minorEastAsia" w:hint="eastAsia"/>
+        </w:rPr>
+        <w:t>让我们多享受几分钟的欢乐，怎么我就不能穿越回几分钟之前，再多看两眼心爱的偶像的脸。然而，电影看完了，只要网络不断，总还是可以下载下来很多部电影以后再看的；演唱会结束了，只要经费管够，总还是可以等着偶像开下一场演唱会</w:t>
+      </w:r>
+      <w:r>
+        <w:rPr>
+          <w:rFonts w:asciiTheme="minorEastAsia" w:hAnsiTheme="minorEastAsia" w:hint="eastAsia"/>
+        </w:rPr>
+        <w:t>再去买票</w:t>
+      </w:r>
+      <w:r>
+        <w:rPr>
+          <w:rFonts w:asciiTheme="minorEastAsia" w:hAnsiTheme="minorEastAsia" w:hint="eastAsia"/>
+        </w:rPr>
+        <w:t>的。可是到了人生上，再有什么东西管够都是不够的！</w:t>
+      </w:r>
+      <w:r>
+        <w:rPr>
+          <w:rFonts w:asciiTheme="minorEastAsia" w:hAnsiTheme="minorEastAsia" w:hint="eastAsia"/>
+        </w:rPr>
+        <w:t>再</w:t>
+      </w:r>
+      <w:r>
+        <w:rPr>
+          <w:rFonts w:asciiTheme="minorEastAsia" w:hAnsiTheme="minorEastAsia" w:hint="eastAsia"/>
+        </w:rPr>
+        <w:t>回过头去看</w:t>
+      </w:r>
+      <w:r>
+        <w:rPr>
+          <w:rFonts w:asciiTheme="minorEastAsia" w:hAnsiTheme="minorEastAsia" w:hint="eastAsia"/>
+        </w:rPr>
+        <w:t>那些“今年歡笑復明年，秋月春風等閒度”的人，看</w:t>
+      </w:r>
+      <w:r>
+        <w:rPr>
+          <w:rFonts w:asciiTheme="minorEastAsia" w:hAnsiTheme="minorEastAsia" w:hint="eastAsia"/>
+        </w:rPr>
+        <w:t>那些</w:t>
+      </w:r>
+      <w:r>
+        <w:rPr>
+          <w:rFonts w:asciiTheme="minorEastAsia" w:hAnsiTheme="minorEastAsia" w:hint="eastAsia"/>
+        </w:rPr>
+        <w:t>一想到</w:t>
+      </w:r>
+      <w:r>
+        <w:rPr>
+          <w:rFonts w:asciiTheme="minorEastAsia" w:hAnsiTheme="minorEastAsia" w:hint="eastAsia"/>
+        </w:rPr>
+        <w:t>自己的年龄</w:t>
+      </w:r>
+      <w:r>
+        <w:rPr>
+          <w:rFonts w:asciiTheme="minorEastAsia" w:hAnsiTheme="minorEastAsia" w:hint="eastAsia"/>
+        </w:rPr>
+        <w:t>就</w:t>
+      </w:r>
+      <w:r>
+        <w:rPr>
+          <w:rFonts w:asciiTheme="minorEastAsia" w:hAnsiTheme="minorEastAsia" w:hint="eastAsia"/>
+        </w:rPr>
+        <w:t>觉得时间</w:t>
+      </w:r>
+      <w:r>
+        <w:rPr>
+          <w:rFonts w:asciiTheme="minorEastAsia" w:hAnsiTheme="minorEastAsia" w:hint="eastAsia"/>
+        </w:rPr>
+        <w:t>似乎</w:t>
+      </w:r>
+      <w:r>
+        <w:rPr>
+          <w:rFonts w:asciiTheme="minorEastAsia" w:hAnsiTheme="minorEastAsia" w:hint="eastAsia"/>
+        </w:rPr>
+        <w:t>还长的人，就实在是</w:t>
+      </w:r>
+      <w:r>
+        <w:rPr>
+          <w:rFonts w:asciiTheme="minorEastAsia" w:hAnsiTheme="minorEastAsia" w:hint="eastAsia"/>
+        </w:rPr>
+        <w:t>情不自禁的</w:t>
+      </w:r>
+      <w:r>
+        <w:rPr>
+          <w:rFonts w:asciiTheme="minorEastAsia" w:hAnsiTheme="minorEastAsia" w:hint="eastAsia"/>
+        </w:rPr>
+        <w:t>啼笑皆非了。</w:t>
+      </w:r>
+    </w:p>
+    <w:p>
+      <w:pPr>
+        <w:tabs>
+          <w:tab w:val="left" w:pos="10772"/>
+        </w:tabs>
+        <w:ind w:firstLine="420"/>
+        <w:rPr>
+          <w:rFonts w:asciiTheme="minorEastAsia" w:hAnsiTheme="minorEastAsia" w:hint="eastAsia"/>
+        </w:rPr>
+      </w:pPr>
+      <w:r>
+        <w:rPr>
+          <w:rFonts w:asciiTheme="minorEastAsia" w:hAnsiTheme="minorEastAsia" w:hint="eastAsia"/>
+        </w:rPr>
+        <w:t>人的一生相对于整个宇宙的历史和社会的历史，又是多么小啊！</w:t>
+      </w:r>
+      <w:r>
+        <w:rPr>
+          <w:rFonts w:asciiTheme="minorEastAsia" w:hAnsiTheme="minorEastAsia" w:hint="eastAsia"/>
+        </w:rPr>
+        <w:t>我出生于</w:t>
+      </w:r>
+      <w:r>
+        <w:rPr>
+          <w:rFonts w:asciiTheme="minorEastAsia" w:hAnsiTheme="minorEastAsia" w:hint="eastAsia"/>
+        </w:rPr>
+        <w:t>2005</w:t>
+      </w:r>
+      <w:r>
+        <w:rPr>
+          <w:rFonts w:asciiTheme="minorEastAsia" w:hAnsiTheme="minorEastAsia" w:hint="eastAsia"/>
+        </w:rPr>
+        <w:t>年，平均来看，到了</w:t>
+      </w:r>
+      <w:r>
+        <w:rPr>
+          <w:rFonts w:asciiTheme="minorEastAsia" w:hAnsiTheme="minorEastAsia" w:hint="eastAsia"/>
+        </w:rPr>
+        <w:t>207</w:t>
+      </w:r>
+      <w:r>
+        <w:rPr>
+          <w:rFonts w:asciiTheme="minorEastAsia" w:hAnsiTheme="minorEastAsia" w:hint="eastAsia"/>
+        </w:rPr>
+        <w:t>×</w:t>
+      </w:r>
+      <w:r>
+        <w:rPr>
+          <w:rFonts w:asciiTheme="minorEastAsia" w:hAnsiTheme="minorEastAsia" w:hint="eastAsia"/>
+        </w:rPr>
+        <w:t>或者</w:t>
+      </w:r>
+      <w:r>
+        <w:rPr>
+          <w:rFonts w:asciiTheme="minorEastAsia" w:hAnsiTheme="minorEastAsia" w:hint="eastAsia"/>
+        </w:rPr>
+        <w:t>208</w:t>
+      </w:r>
+      <w:r>
+        <w:rPr>
+          <w:rFonts w:asciiTheme="minorEastAsia" w:hAnsiTheme="minorEastAsia" w:hint="eastAsia"/>
+        </w:rPr>
+        <w:t>×</w:t>
+      </w:r>
+      <w:r>
+        <w:rPr>
+          <w:rFonts w:asciiTheme="minorEastAsia" w:hAnsiTheme="minorEastAsia" w:hint="eastAsia"/>
+        </w:rPr>
+        <w:t>年的时候，也差不多就该</w:t>
+      </w:r>
+      <w:r>
+        <w:rPr>
+          <w:rFonts w:asciiTheme="minorEastAsia" w:hAnsiTheme="minorEastAsia" w:hint="eastAsia"/>
+        </w:rPr>
+        <w:t>是我</w:t>
+      </w:r>
+      <w:r>
+        <w:rPr>
+          <w:rFonts w:asciiTheme="minorEastAsia" w:hAnsiTheme="minorEastAsia" w:hint="eastAsia"/>
+        </w:rPr>
+        <w:t>随风消逝</w:t>
+      </w:r>
+      <w:r>
+        <w:rPr>
+          <w:rFonts w:asciiTheme="minorEastAsia" w:hAnsiTheme="minorEastAsia" w:hint="eastAsia"/>
+        </w:rPr>
+        <w:t>的时候了</w:t>
+      </w:r>
+      <w:r>
+        <w:rPr>
+          <w:rFonts w:asciiTheme="minorEastAsia" w:hAnsiTheme="minorEastAsia" w:hint="eastAsia"/>
+        </w:rPr>
+        <w:t>；</w:t>
+      </w:r>
+      <w:r>
+        <w:rPr>
+          <w:rFonts w:asciiTheme="minorEastAsia" w:hAnsiTheme="minorEastAsia" w:hint="eastAsia"/>
+        </w:rPr>
+        <w:t>而我的</w:t>
+      </w:r>
+      <w:r>
+        <w:rPr>
+          <w:rFonts w:asciiTheme="minorEastAsia" w:hAnsiTheme="minorEastAsia" w:hint="eastAsia"/>
+        </w:rPr>
+        <w:t>行动开始变得不便，疾病开始变得频繁，</w:t>
+      </w:r>
+      <w:r>
+        <w:rPr>
+          <w:rFonts w:asciiTheme="minorEastAsia" w:hAnsiTheme="minorEastAsia" w:hint="eastAsia"/>
+        </w:rPr>
+        <w:t>生活开始失去</w:t>
+      </w:r>
+      <w:r>
+        <w:rPr>
+          <w:rFonts w:asciiTheme="minorEastAsia" w:hAnsiTheme="minorEastAsia" w:hint="eastAsia"/>
+        </w:rPr>
+        <w:t>现在的</w:t>
+      </w:r>
+      <w:r>
+        <w:rPr>
+          <w:rFonts w:asciiTheme="minorEastAsia" w:hAnsiTheme="minorEastAsia" w:hint="eastAsia"/>
+        </w:rPr>
+        <w:t>希望和趣味的时间</w:t>
+      </w:r>
+      <w:r>
+        <w:rPr>
+          <w:rFonts w:asciiTheme="minorEastAsia" w:hAnsiTheme="minorEastAsia" w:hint="eastAsia"/>
+        </w:rPr>
+        <w:t>，</w:t>
+      </w:r>
+      <w:r>
+        <w:rPr>
+          <w:rFonts w:asciiTheme="minorEastAsia" w:hAnsiTheme="minorEastAsia" w:hint="eastAsia"/>
+        </w:rPr>
+        <w:t>还要</w:t>
+      </w:r>
+      <w:r>
+        <w:rPr>
+          <w:rFonts w:asciiTheme="minorEastAsia" w:hAnsiTheme="minorEastAsia" w:hint="eastAsia"/>
+        </w:rPr>
+        <w:t>比这</w:t>
+      </w:r>
+      <w:r>
+        <w:rPr>
+          <w:rFonts w:asciiTheme="minorEastAsia" w:hAnsiTheme="minorEastAsia" w:hint="eastAsia"/>
+        </w:rPr>
+        <w:t>早</w:t>
+      </w:r>
+      <w:r>
+        <w:rPr>
+          <w:rFonts w:asciiTheme="minorEastAsia" w:hAnsiTheme="minorEastAsia" w:hint="eastAsia"/>
+        </w:rPr>
+        <w:t>得</w:t>
+      </w:r>
+      <w:r>
+        <w:rPr>
+          <w:rFonts w:asciiTheme="minorEastAsia" w:hAnsiTheme="minorEastAsia" w:hint="eastAsia"/>
+        </w:rPr>
+        <w:t>多</w:t>
+      </w:r>
+      <w:r>
+        <w:rPr>
+          <w:rFonts w:asciiTheme="minorEastAsia" w:hAnsiTheme="minorEastAsia" w:hint="eastAsia"/>
+        </w:rPr>
+        <w:t>。</w:t>
+      </w:r>
+      <w:r>
+        <w:rPr>
+          <w:rFonts w:asciiTheme="minorEastAsia" w:hAnsiTheme="minorEastAsia" w:hint="eastAsia"/>
+        </w:rPr>
+        <w:t>生在</w:t>
+      </w:r>
+      <w:r>
+        <w:rPr>
+          <w:rFonts w:asciiTheme="minorEastAsia" w:hAnsiTheme="minorEastAsia" w:hint="eastAsia"/>
+        </w:rPr>
+        <w:t>这样一个</w:t>
+      </w:r>
+      <w:r>
+        <w:rPr>
+          <w:rFonts w:asciiTheme="minorEastAsia" w:hAnsiTheme="minorEastAsia" w:hint="eastAsia"/>
+        </w:rPr>
+        <w:t>21世纪初</w:t>
+      </w:r>
+      <w:r>
+        <w:rPr>
+          <w:rFonts w:asciiTheme="minorEastAsia" w:hAnsiTheme="minorEastAsia" w:hint="eastAsia"/>
+        </w:rPr>
+        <w:t>的人</w:t>
+      </w:r>
+      <w:r>
+        <w:rPr>
+          <w:rFonts w:asciiTheme="minorEastAsia" w:hAnsiTheme="minorEastAsia" w:hint="eastAsia"/>
+        </w:rPr>
+        <w:t>，最晚也就死在21世纪末</w:t>
+      </w:r>
+      <w:r>
+        <w:rPr>
+          <w:rFonts w:asciiTheme="minorEastAsia" w:hAnsiTheme="minorEastAsia" w:hint="eastAsia"/>
+        </w:rPr>
+        <w:t>，</w:t>
+      </w:r>
+      <w:r>
+        <w:rPr>
+          <w:rFonts w:asciiTheme="minorEastAsia" w:hAnsiTheme="minorEastAsia" w:hint="eastAsia"/>
+        </w:rPr>
+        <w:t>20世纪发生过什么事情，22世纪将要发生什么事情，</w:t>
+      </w:r>
+      <w:r>
+        <w:rPr>
+          <w:rFonts w:asciiTheme="minorEastAsia" w:hAnsiTheme="minorEastAsia" w:hint="eastAsia"/>
+        </w:rPr>
+        <w:t>实质上</w:t>
+      </w:r>
+      <w:r>
+        <w:rPr>
+          <w:rFonts w:asciiTheme="minorEastAsia" w:hAnsiTheme="minorEastAsia" w:hint="eastAsia"/>
+        </w:rPr>
+        <w:t>都与我</w:t>
+      </w:r>
+      <w:r>
+        <w:rPr>
+          <w:rFonts w:asciiTheme="minorEastAsia" w:hAnsiTheme="minorEastAsia" w:hint="eastAsia"/>
+        </w:rPr>
+        <w:t>们</w:t>
+      </w:r>
+      <w:r>
+        <w:rPr>
+          <w:rFonts w:asciiTheme="minorEastAsia" w:hAnsiTheme="minorEastAsia" w:hint="eastAsia"/>
+        </w:rPr>
+        <w:t>没有任何一点关系</w:t>
+      </w:r>
+      <w:r>
+        <w:rPr>
+          <w:rFonts w:asciiTheme="minorEastAsia" w:hAnsiTheme="minorEastAsia" w:hint="eastAsia"/>
+        </w:rPr>
+        <w:t>。这种想法可能稍稍有些狭隘，但不也确实是一个不可否认的事实吗？</w:t>
+      </w:r>
+      <w:r>
+        <w:rPr>
+          <w:rFonts w:asciiTheme="minorEastAsia" w:hAnsiTheme="minorEastAsia" w:hint="eastAsia"/>
+        </w:rPr>
+        <w:t>这对于一个扫了一眼中国三千年历史</w:t>
+      </w:r>
+      <w:r>
+        <w:rPr>
+          <w:rFonts w:asciiTheme="minorEastAsia" w:hAnsiTheme="minorEastAsia" w:hint="eastAsia"/>
+        </w:rPr>
+        <w:t>，同时又不断</w:t>
+      </w:r>
+      <w:r>
+        <w:rPr>
+          <w:rFonts w:asciiTheme="minorEastAsia" w:hAnsiTheme="minorEastAsia" w:hint="eastAsia"/>
+        </w:rPr>
+        <w:t>憧憬</w:t>
+      </w:r>
+      <w:r>
+        <w:rPr>
+          <w:rFonts w:asciiTheme="minorEastAsia" w:hAnsiTheme="minorEastAsia" w:hint="eastAsia"/>
+        </w:rPr>
+        <w:t>着未来几百年历史</w:t>
+      </w:r>
+      <w:r>
+        <w:rPr>
+          <w:rFonts w:asciiTheme="minorEastAsia" w:hAnsiTheme="minorEastAsia" w:hint="eastAsia"/>
+        </w:rPr>
+        <w:t>的人来说</w:t>
+      </w:r>
+      <w:r>
+        <w:rPr>
+          <w:rFonts w:asciiTheme="minorEastAsia" w:hAnsiTheme="minorEastAsia" w:hint="eastAsia"/>
+        </w:rPr>
+        <w:t>，</w:t>
+      </w:r>
+      <w:r>
+        <w:rPr>
+          <w:rFonts w:asciiTheme="minorEastAsia" w:hAnsiTheme="minorEastAsia" w:hint="eastAsia"/>
+        </w:rPr>
+        <w:t>是</w:t>
+      </w:r>
+      <w:r>
+        <w:rPr>
+          <w:rFonts w:asciiTheme="minorEastAsia" w:hAnsiTheme="minorEastAsia" w:hint="eastAsia"/>
+        </w:rPr>
+        <w:t>多么</w:t>
+      </w:r>
+      <w:r>
+        <w:rPr>
+          <w:rFonts w:asciiTheme="minorEastAsia" w:hAnsiTheme="minorEastAsia" w:hint="eastAsia"/>
+        </w:rPr>
+        <w:t>惋惜</w:t>
       </w:r>
       <w:r>
         <w:rPr>
@@ -6186,54 +7084,91 @@
         <w:rPr>
           <w:rFonts w:asciiTheme="minorEastAsia" w:hAnsiTheme="minorEastAsia" w:hint="eastAsia"/>
         </w:rPr>
-        <w:t>而</w:t>
-      </w:r>
-      <w:r>
-        <w:rPr>
-          <w:rFonts w:asciiTheme="minorEastAsia" w:hAnsiTheme="minorEastAsia" w:hint="eastAsia"/>
-        </w:rPr>
-        <w:t>埋头读书、做题、考试，不正是实现自己思维的提升，在实践中接受现实世界各种问题洗礼</w:t>
-      </w:r>
-      <w:r>
-        <w:rPr>
-          <w:rFonts w:asciiTheme="minorEastAsia" w:hAnsiTheme="minorEastAsia" w:hint="eastAsia"/>
-        </w:rPr>
-        <w:t>的最好方法吗</w:t>
-      </w:r>
-      <w:r>
-        <w:rPr>
-          <w:rFonts w:asciiTheme="minorEastAsia" w:hAnsiTheme="minorEastAsia" w:hint="eastAsia"/>
-        </w:rPr>
-        <w:t>？当然，我也不是在说应试教育就是个“好</w:t>
-      </w:r>
-      <w:r>
-        <w:rPr>
-          <w:rFonts w:asciiTheme="minorEastAsia" w:hAnsiTheme="minorEastAsia" w:hint="eastAsia"/>
-        </w:rPr>
-        <w:t>”的</w:t>
-      </w:r>
-      <w:r>
-        <w:rPr>
-          <w:rFonts w:asciiTheme="minorEastAsia" w:hAnsiTheme="minorEastAsia" w:hint="eastAsia"/>
-        </w:rPr>
-        <w:t>东西，更不是说什么“只有应试才是最好的青春”；我只是想为我自己多年的努力正名，想要夺回我们这些勤勤恳恳的“小镇做题家”在舆论上应有的阵地罢了。只是如果这样说，恐怕就会让有些天天把“买菜用得着微积分吗”这种话挂在嘴边的庸俗实用主义者听不下去了！</w:t>
-      </w:r>
-    </w:p>
-    <w:p>
-      <w:pPr>
-        <w:tabs>
-          <w:tab w:val="left" w:pos="10772"/>
-        </w:tabs>
-        <w:ind w:firstLine="420"/>
-        <w:rPr>
-          <w:rFonts w:asciiTheme="minorEastAsia" w:hAnsiTheme="minorEastAsia" w:hint="eastAsia"/>
-        </w:rPr>
-      </w:pPr>
-      <w:r>
-        <w:rPr>
-          <w:rFonts w:asciiTheme="minorEastAsia" w:hAnsiTheme="minorEastAsia" w:hint="eastAsia"/>
-        </w:rPr>
-        <w:t>实际上</w:t>
+        <w:t>我时时刻刻盼望着，</w:t>
+      </w:r>
+      <w:r>
+        <w:rPr>
+          <w:rFonts w:asciiTheme="minorEastAsia" w:hAnsiTheme="minorEastAsia" w:hint="eastAsia"/>
+        </w:rPr>
+        <w:t>很想向天再借五百年，去看一眼我</w:t>
+      </w:r>
+      <w:r>
+        <w:rPr>
+          <w:rFonts w:asciiTheme="minorEastAsia" w:hAnsiTheme="minorEastAsia" w:hint="eastAsia"/>
+        </w:rPr>
+        <w:t>的理论</w:t>
+      </w:r>
+      <w:r>
+        <w:rPr>
+          <w:rFonts w:asciiTheme="minorEastAsia" w:hAnsiTheme="minorEastAsia" w:hint="eastAsia"/>
+        </w:rPr>
+        <w:t>寿命终结之</w:t>
+      </w:r>
+      <w:r>
+        <w:rPr>
+          <w:rFonts w:asciiTheme="minorEastAsia" w:hAnsiTheme="minorEastAsia" w:hint="eastAsia"/>
+        </w:rPr>
+        <w:t>后的世界是什么样</w:t>
+      </w:r>
+      <w:r>
+        <w:rPr>
+          <w:rFonts w:asciiTheme="minorEastAsia" w:hAnsiTheme="minorEastAsia" w:hint="eastAsia"/>
+        </w:rPr>
+        <w:t>。</w:t>
+      </w:r>
+      <w:r>
+        <w:rPr>
+          <w:rFonts w:asciiTheme="minorEastAsia" w:hAnsiTheme="minorEastAsia" w:hint="eastAsia"/>
+        </w:rPr>
+        <w:t>未来的语言会有什么变化？未来的文学艺术会有什么新的形式？未来的政治变迁是什么样？未来的科技会向什么方向发展？未来的人会比我们幸福多少？</w:t>
+      </w:r>
+      <w:r>
+        <w:rPr>
+          <w:rFonts w:asciiTheme="minorEastAsia" w:hAnsiTheme="minorEastAsia" w:hint="eastAsia"/>
+        </w:rPr>
+        <w:t>还有最重要的是——</w:t>
+      </w:r>
+      <w:r>
+        <w:rPr>
+          <w:rFonts w:asciiTheme="minorEastAsia" w:hAnsiTheme="minorEastAsia" w:hint="eastAsia"/>
+        </w:rPr>
+        <w:t>未来的人怎么评价现在的历史？</w:t>
+      </w:r>
+      <w:r>
+        <w:rPr>
+          <w:rFonts w:asciiTheme="minorEastAsia" w:hAnsiTheme="minorEastAsia" w:hint="eastAsia"/>
+        </w:rPr>
+        <w:t>我多么想知道，比吃一万块钱的山珍海味还想，比被一万个</w:t>
+      </w:r>
+      <w:r>
+        <w:rPr>
+          <w:rFonts w:asciiTheme="minorEastAsia" w:hAnsiTheme="minorEastAsia" w:hint="eastAsia"/>
+        </w:rPr>
+        <w:t>追求</w:t>
+      </w:r>
+      <w:r>
+        <w:rPr>
+          <w:rFonts w:asciiTheme="minorEastAsia" w:hAnsiTheme="minorEastAsia" w:hint="eastAsia"/>
+        </w:rPr>
+        <w:t>我的人簇拥着还想</w:t>
+      </w:r>
+      <w:r>
+        <w:rPr>
+          <w:rFonts w:asciiTheme="minorEastAsia" w:hAnsiTheme="minorEastAsia" w:hint="eastAsia"/>
+        </w:rPr>
+        <w:t>啊</w:t>
+      </w:r>
+      <w:r>
+        <w:rPr>
+          <w:rFonts w:asciiTheme="minorEastAsia" w:hAnsiTheme="minorEastAsia" w:hint="eastAsia"/>
+        </w:rPr>
+        <w:t>！</w:t>
+      </w:r>
+      <w:r>
+        <w:rPr>
+          <w:rFonts w:asciiTheme="minorEastAsia" w:hAnsiTheme="minorEastAsia" w:hint="eastAsia"/>
+        </w:rPr>
+        <w:t>然而哪怕再怎么想，想得再久再久</w:t>
       </w:r>
       <w:r>
         <w:rPr>
@@ -6245,109 +7180,43 @@
         <w:rPr>
           <w:rFonts w:asciiTheme="minorEastAsia" w:hAnsiTheme="minorEastAsia" w:hint="eastAsia"/>
         </w:rPr>
-        <w:t>从最根本的哲学来看，</w:t>
-      </w:r>
-      <w:r>
-        <w:rPr>
-          <w:rFonts w:asciiTheme="minorEastAsia" w:hAnsiTheme="minorEastAsia" w:hint="eastAsia"/>
-        </w:rPr>
-        <w:t>我们</w:t>
-      </w:r>
-      <w:r>
-        <w:rPr>
-          <w:rFonts w:asciiTheme="minorEastAsia" w:hAnsiTheme="minorEastAsia" w:hint="eastAsia"/>
-        </w:rPr>
-        <w:t>也</w:t>
-      </w:r>
-      <w:r>
-        <w:rPr>
-          <w:rFonts w:asciiTheme="minorEastAsia" w:hAnsiTheme="minorEastAsia" w:hint="eastAsia"/>
-        </w:rPr>
-        <w:t>必须要相信</w:t>
-      </w:r>
-      <w:r>
-        <w:rPr>
-          <w:rFonts w:asciiTheme="minorEastAsia" w:hAnsiTheme="minorEastAsia" w:hint="eastAsia"/>
-        </w:rPr>
-        <w:t>，</w:t>
-      </w:r>
-      <w:r>
-        <w:rPr>
-          <w:rFonts w:asciiTheme="minorEastAsia" w:hAnsiTheme="minorEastAsia" w:hint="eastAsia"/>
-        </w:rPr>
-        <w:t>我</w:t>
-      </w:r>
-      <w:r>
-        <w:rPr>
-          <w:rFonts w:asciiTheme="minorEastAsia" w:hAnsiTheme="minorEastAsia" w:hint="eastAsia"/>
-        </w:rPr>
-        <w:t>们每个人</w:t>
-      </w:r>
-      <w:r>
-        <w:rPr>
-          <w:rFonts w:asciiTheme="minorEastAsia" w:hAnsiTheme="minorEastAsia" w:hint="eastAsia"/>
-        </w:rPr>
-        <w:t>自己的青春</w:t>
-      </w:r>
-      <w:r>
-        <w:rPr>
-          <w:rFonts w:asciiTheme="minorEastAsia" w:hAnsiTheme="minorEastAsia" w:hint="eastAsia"/>
-        </w:rPr>
-        <w:t>，</w:t>
-      </w:r>
-      <w:r>
-        <w:rPr>
-          <w:rFonts w:asciiTheme="minorEastAsia" w:hAnsiTheme="minorEastAsia" w:hint="eastAsia"/>
-        </w:rPr>
-        <w:t>才是最好的青春</w:t>
-      </w:r>
-      <w:r>
-        <w:rPr>
-          <w:rFonts w:asciiTheme="minorEastAsia" w:hAnsiTheme="minorEastAsia" w:hint="eastAsia"/>
-        </w:rPr>
-        <w:t>。我现在已经十九岁半，按照英语中“teenager”这个词的意义来说，我的青春还有几个月就结束了；如果按照中国共青团十四岁可以入团，二十八岁离团的标准，也将近过了一半了。想到这里，不免是让人有点头皮发凉的：自己的青春，过去了就是过去了，没有再回来的说法了！或许还可以看影视剧，或许还可以听别人的青春故事，或许也可以回忆自己的；但是无论怎么样都不会回来了。</w:t>
-      </w:r>
-      <w:r>
-        <w:rPr>
-          <w:rFonts w:asciiTheme="minorEastAsia" w:hAnsiTheme="minorEastAsia" w:hint="eastAsia"/>
-        </w:rPr>
-        <w:t>就算</w:t>
-      </w:r>
-      <w:r>
-        <w:rPr>
-          <w:rFonts w:asciiTheme="minorEastAsia" w:hAnsiTheme="minorEastAsia" w:hint="eastAsia"/>
-        </w:rPr>
-        <w:t>这样怀旧那样后悔</w:t>
-      </w:r>
-      <w:r>
-        <w:rPr>
-          <w:rFonts w:asciiTheme="minorEastAsia" w:hAnsiTheme="minorEastAsia" w:hint="eastAsia"/>
-        </w:rPr>
-        <w:t>，又有什么意义呢？</w:t>
-      </w:r>
-      <w:r>
-        <w:rPr>
-          <w:rFonts w:asciiTheme="minorEastAsia" w:hAnsiTheme="minorEastAsia" w:hint="eastAsia"/>
-        </w:rPr>
-        <w:t>我在之前的文章里提到过一个观点，那就是人类迄今为止所创造出来的知识的总和，对于每一个单独的人类个体都</w:t>
-      </w:r>
-      <w:r>
-        <w:rPr>
-          <w:rFonts w:asciiTheme="minorEastAsia" w:hAnsiTheme="minorEastAsia" w:hint="eastAsia"/>
-        </w:rPr>
-        <w:t>相当于</w:t>
-      </w:r>
-      <w:r>
-        <w:rPr>
-          <w:rFonts w:asciiTheme="minorEastAsia" w:hAnsiTheme="minorEastAsia" w:hint="eastAsia"/>
-        </w:rPr>
-        <w:t>一只“克苏鲁”，</w:t>
-      </w:r>
-      <w:r>
-        <w:rPr>
-          <w:rFonts w:asciiTheme="minorEastAsia" w:hAnsiTheme="minorEastAsia" w:hint="eastAsia"/>
-        </w:rPr>
-        <w:t>不仅做不到全部学习，连略微窥见全貌都不可能</w:t>
+        <w:t>久到</w:t>
+      </w:r>
+      <w:r>
+        <w:rPr>
+          <w:rFonts w:asciiTheme="minorEastAsia" w:hAnsiTheme="minorEastAsia" w:hint="eastAsia"/>
+        </w:rPr>
+        <w:t>数不尽，这些问题对我来说都</w:t>
+      </w:r>
+      <w:r>
+        <w:rPr>
+          <w:rFonts w:asciiTheme="minorEastAsia" w:hAnsiTheme="minorEastAsia" w:hint="eastAsia"/>
+        </w:rPr>
+        <w:t>依然</w:t>
+      </w:r>
+      <w:r>
+        <w:rPr>
+          <w:rFonts w:asciiTheme="minorEastAsia" w:hAnsiTheme="minorEastAsia" w:hint="eastAsia"/>
+        </w:rPr>
+        <w:t>是严格</w:t>
+      </w:r>
+      <w:r>
+        <w:rPr>
+          <w:rFonts w:asciiTheme="minorEastAsia" w:hAnsiTheme="minorEastAsia" w:hint="eastAsia"/>
+        </w:rPr>
+        <w:t>意义上</w:t>
+      </w:r>
+      <w:r>
+        <w:rPr>
+          <w:rFonts w:asciiTheme="minorEastAsia" w:hAnsiTheme="minorEastAsia" w:hint="eastAsia"/>
+        </w:rPr>
+        <w:t>不可判定的问题</w:t>
+      </w:r>
+      <w:r>
+        <w:rPr>
+          <w:rFonts w:asciiTheme="minorEastAsia" w:hAnsiTheme="minorEastAsia" w:hint="eastAsia"/>
+        </w:rPr>
+        <w:t>，跟图灵机的接受性问题一样不可判定</w:t>
       </w:r>
       <w:r>
         <w:rPr>
@@ -6359,61 +7228,210 @@
         <w:rPr>
           <w:rFonts w:asciiTheme="minorEastAsia" w:hAnsiTheme="minorEastAsia" w:hint="eastAsia"/>
         </w:rPr>
-        <w:t>如果把视角不止局限在学习知识上，而是考虑人迄今为止所可能做的全部的事情，那</w:t>
-      </w:r>
-      <w:r>
-        <w:rPr>
-          <w:rFonts w:asciiTheme="minorEastAsia" w:hAnsiTheme="minorEastAsia" w:hint="eastAsia"/>
-        </w:rPr>
-        <w:t>就更是克苏鲁</w:t>
-      </w:r>
-      <w:r>
-        <w:rPr>
-          <w:rFonts w:asciiTheme="minorEastAsia" w:hAnsiTheme="minorEastAsia" w:hint="eastAsia"/>
-        </w:rPr>
-        <w:t>了</w:t>
-      </w:r>
-      <w:r>
-        <w:rPr>
-          <w:rFonts w:asciiTheme="minorEastAsia" w:hAnsiTheme="minorEastAsia" w:hint="eastAsia"/>
-        </w:rPr>
-        <w:t>，一个人能亲身体验其中的万分之一，都可以算是享受上了最精彩的生活</w:t>
-      </w:r>
-      <w:r>
-        <w:rPr>
-          <w:rFonts w:asciiTheme="minorEastAsia" w:hAnsiTheme="minorEastAsia" w:hint="eastAsia"/>
-        </w:rPr>
-        <w:t>。因此，</w:t>
-      </w:r>
-      <w:r>
-        <w:rPr>
-          <w:rFonts w:asciiTheme="minorEastAsia" w:hAnsiTheme="minorEastAsia" w:hint="eastAsia"/>
-        </w:rPr>
-        <w:t>人的成长从来就像一个干细胞的分化，在专业能力逐渐提高的同时，朝多个方向发展的潜能也不可避免地随之退化。一旦过去的生命</w:t>
-      </w:r>
-      <w:r>
-        <w:rPr>
-          <w:rFonts w:asciiTheme="minorEastAsia" w:hAnsiTheme="minorEastAsia" w:hint="eastAsia"/>
-        </w:rPr>
-        <w:t>丧失了原来的潜能，成为了定数，</w:t>
-      </w:r>
-      <w:r>
-        <w:rPr>
-          <w:rFonts w:asciiTheme="minorEastAsia" w:hAnsiTheme="minorEastAsia" w:hint="eastAsia"/>
-        </w:rPr>
-        <w:t>又有</w:t>
-      </w:r>
-      <w:r>
-        <w:rPr>
-          <w:rFonts w:asciiTheme="minorEastAsia" w:hAnsiTheme="minorEastAsia" w:hint="eastAsia"/>
-        </w:rPr>
-        <w:t>什么</w:t>
-      </w:r>
-      <w:r>
-        <w:rPr>
-          <w:rFonts w:asciiTheme="minorEastAsia" w:hAnsiTheme="minorEastAsia" w:hint="eastAsia"/>
-        </w:rPr>
-        <w:t>必要再后悔</w:t>
+        <w:t>我唯一能做的就只是</w:t>
+      </w:r>
+      <w:r>
+        <w:rPr>
+          <w:rFonts w:asciiTheme="minorEastAsia" w:hAnsiTheme="minorEastAsia" w:hint="eastAsia"/>
+        </w:rPr>
+        <w:t>继续去</w:t>
+      </w:r>
+      <w:r>
+        <w:rPr>
+          <w:rFonts w:asciiTheme="minorEastAsia" w:hAnsiTheme="minorEastAsia" w:hint="eastAsia"/>
+        </w:rPr>
+        <w:t>历史的故纸堆中尝试翻找线索，</w:t>
+      </w:r>
+      <w:r>
+        <w:rPr>
+          <w:rFonts w:asciiTheme="minorEastAsia" w:hAnsiTheme="minorEastAsia" w:hint="eastAsia"/>
+        </w:rPr>
+        <w:t>继续去用</w:t>
+      </w:r>
+      <w:r>
+        <w:rPr>
+          <w:rFonts w:asciiTheme="minorEastAsia" w:hAnsiTheme="minorEastAsia" w:hint="eastAsia"/>
+        </w:rPr>
+        <w:t>自己</w:t>
+      </w:r>
+      <w:r>
+        <w:rPr>
+          <w:rFonts w:asciiTheme="minorEastAsia" w:hAnsiTheme="minorEastAsia" w:hint="eastAsia"/>
+        </w:rPr>
+        <w:t>无比贫乏</w:t>
+      </w:r>
+      <w:r>
+        <w:rPr>
+          <w:rFonts w:asciiTheme="minorEastAsia" w:hAnsiTheme="minorEastAsia" w:hint="eastAsia"/>
+        </w:rPr>
+        <w:t>的想象</w:t>
+      </w:r>
+      <w:r>
+        <w:rPr>
+          <w:rFonts w:asciiTheme="minorEastAsia" w:hAnsiTheme="minorEastAsia" w:hint="eastAsia"/>
+        </w:rPr>
+        <w:t>模拟未来，如此在碌碌无为中直到死亡。</w:t>
+      </w:r>
+      <w:r>
+        <w:rPr>
+          <w:rFonts w:asciiTheme="minorEastAsia" w:hAnsiTheme="minorEastAsia" w:hint="eastAsia"/>
+        </w:rPr>
+        <w:t>为此，我</w:t>
+      </w:r>
+      <w:r>
+        <w:rPr>
+          <w:rFonts w:asciiTheme="minorEastAsia" w:hAnsiTheme="minorEastAsia" w:hint="eastAsia"/>
+        </w:rPr>
+        <w:t>总是</w:t>
+      </w:r>
+      <w:r>
+        <w:rPr>
+          <w:rFonts w:asciiTheme="minorEastAsia" w:hAnsiTheme="minorEastAsia" w:hint="eastAsia"/>
+        </w:rPr>
+        <w:t>五体投地</w:t>
+      </w:r>
+      <w:r>
+        <w:rPr>
+          <w:rFonts w:asciiTheme="minorEastAsia" w:hAnsiTheme="minorEastAsia" w:hint="eastAsia"/>
+        </w:rPr>
+        <w:t>的</w:t>
+      </w:r>
+      <w:r>
+        <w:rPr>
+          <w:rFonts w:asciiTheme="minorEastAsia" w:hAnsiTheme="minorEastAsia" w:hint="eastAsia"/>
+        </w:rPr>
+        <w:t>景仰每一个生在我之前，为我们创造出了</w:t>
+      </w:r>
+      <w:r>
+        <w:rPr>
+          <w:rFonts w:asciiTheme="minorEastAsia" w:hAnsiTheme="minorEastAsia" w:hint="eastAsia"/>
+        </w:rPr>
+        <w:t>如此</w:t>
+      </w:r>
+      <w:r>
+        <w:rPr>
+          <w:rFonts w:asciiTheme="minorEastAsia" w:hAnsiTheme="minorEastAsia" w:hint="eastAsia"/>
+        </w:rPr>
+        <w:t>丰富多彩的事物的人；同时又无比嫉妒每一个生在我之后，享受着我们所创造出的</w:t>
+      </w:r>
+      <w:r>
+        <w:rPr>
+          <w:rFonts w:asciiTheme="minorEastAsia" w:hAnsiTheme="minorEastAsia" w:hint="eastAsia"/>
+        </w:rPr>
+        <w:t>如此</w:t>
+      </w:r>
+      <w:r>
+        <w:rPr>
+          <w:rFonts w:asciiTheme="minorEastAsia" w:hAnsiTheme="minorEastAsia" w:hint="eastAsia"/>
+        </w:rPr>
+        <w:t>丰富多彩的事物的人</w:t>
+      </w:r>
+      <w:r>
+        <w:rPr>
+          <w:rFonts w:asciiTheme="minorEastAsia" w:hAnsiTheme="minorEastAsia" w:hint="eastAsia"/>
+        </w:rPr>
+        <w:t>啊</w:t>
+      </w:r>
+      <w:r>
+        <w:rPr>
+          <w:rFonts w:asciiTheme="minorEastAsia" w:hAnsiTheme="minorEastAsia" w:hint="eastAsia"/>
+        </w:rPr>
+        <w:t>！</w:t>
+      </w:r>
+    </w:p>
+    <w:p>
+      <w:pPr>
+        <w:tabs>
+          <w:tab w:val="left" w:pos="10772"/>
+        </w:tabs>
+        <w:ind w:firstLine="420"/>
+        <w:rPr>
+          <w:rFonts w:asciiTheme="minorEastAsia" w:eastAsia="Yu Mincho" w:hAnsiTheme="minorEastAsia" w:hint="eastAsia"/>
+        </w:rPr>
+      </w:pPr>
+      <w:r>
+        <w:rPr>
+          <w:rFonts w:asciiTheme="minorEastAsia" w:hAnsiTheme="minorEastAsia" w:hint="eastAsia"/>
+        </w:rPr>
+        <w:t>可是，人要健健康康地活下去，</w:t>
+      </w:r>
+      <w:r>
+        <w:rPr>
+          <w:rFonts w:asciiTheme="minorEastAsia" w:hAnsiTheme="minorEastAsia" w:hint="eastAsia"/>
+        </w:rPr>
+        <w:t>必然</w:t>
+      </w:r>
+      <w:r>
+        <w:rPr>
+          <w:rFonts w:asciiTheme="minorEastAsia" w:hAnsiTheme="minorEastAsia" w:hint="eastAsia"/>
+        </w:rPr>
+        <w:t>是</w:t>
+      </w:r>
+      <w:r>
+        <w:rPr>
+          <w:rFonts w:asciiTheme="minorEastAsia" w:hAnsiTheme="minorEastAsia" w:hint="eastAsia"/>
+        </w:rPr>
+        <w:t>不能一天到晚沉迷在这些根本达不到的幻想里的。</w:t>
+      </w:r>
+      <w:r>
+        <w:rPr>
+          <w:rFonts w:asciiTheme="minorEastAsia" w:hAnsiTheme="minorEastAsia" w:hint="eastAsia"/>
+        </w:rPr>
+        <w:t>为了我的心理能够平衡，我</w:t>
+      </w:r>
+      <w:r>
+        <w:rPr>
+          <w:rFonts w:asciiTheme="minorEastAsia" w:hAnsiTheme="minorEastAsia" w:hint="eastAsia"/>
+        </w:rPr>
+        <w:t>只能这样</w:t>
+      </w:r>
+      <w:r>
+        <w:rPr>
+          <w:rFonts w:asciiTheme="minorEastAsia" w:hAnsiTheme="minorEastAsia" w:hint="eastAsia"/>
+        </w:rPr>
+        <w:t>告诉自己——</w:t>
+      </w:r>
+      <w:r>
+        <w:rPr>
+          <w:rFonts w:asciiTheme="minorEastAsia" w:hAnsiTheme="minorEastAsia" w:hint="eastAsia"/>
+        </w:rPr>
+        <w:t>那就是个体的死亡也是推动历史进步不可避免的一部分</w:t>
+      </w:r>
+      <w:r>
+        <w:rPr>
+          <w:rFonts w:asciiTheme="minorEastAsia" w:hAnsiTheme="minorEastAsia" w:hint="eastAsia"/>
+        </w:rPr>
+        <w:t>。</w:t>
+      </w:r>
+      <w:r>
+        <w:rPr>
+          <w:rFonts w:asciiTheme="minorEastAsia" w:hAnsiTheme="minorEastAsia" w:hint="eastAsia"/>
+        </w:rPr>
+        <w:t>如果</w:t>
+      </w:r>
+      <w:r>
+        <w:rPr>
+          <w:rFonts w:asciiTheme="minorEastAsia" w:hAnsiTheme="minorEastAsia" w:hint="eastAsia"/>
+        </w:rPr>
+        <w:t>没有一代一代人的更迭</w:t>
+      </w:r>
+      <w:r>
+        <w:rPr>
+          <w:rFonts w:asciiTheme="minorEastAsia" w:hAnsiTheme="minorEastAsia" w:hint="eastAsia"/>
+        </w:rPr>
+        <w:t>，那社会</w:t>
+      </w:r>
+      <w:r>
+        <w:rPr>
+          <w:rFonts w:asciiTheme="minorEastAsia" w:hAnsiTheme="minorEastAsia" w:hint="eastAsia"/>
+        </w:rPr>
+        <w:t>怎么能</w:t>
+      </w:r>
+      <w:r>
+        <w:rPr>
+          <w:rFonts w:asciiTheme="minorEastAsia" w:hAnsiTheme="minorEastAsia" w:hint="eastAsia"/>
+        </w:rPr>
+        <w:t>发展下去</w:t>
       </w:r>
       <w:r>
         <w:rPr>
@@ -6425,62 +7443,73 @@
         <w:rPr>
           <w:rFonts w:asciiTheme="minorEastAsia" w:hAnsiTheme="minorEastAsia" w:hint="eastAsia"/>
         </w:rPr>
-        <w:t>即便一个人当初做出的选择有什么不同，那他也只不过是在得到一部分记忆和资源的同时丢掉了另一部分记忆和资源。</w:t>
-      </w:r>
-      <w:r>
-        <w:rPr>
-          <w:rFonts w:asciiTheme="minorEastAsia" w:hAnsiTheme="minorEastAsia" w:hint="eastAsia"/>
-        </w:rPr>
-        <w:t>如果说有些人心里的后悔是一种问题，而我们唯物主义者的原则又</w:t>
-      </w:r>
-      <w:r>
-        <w:rPr>
-          <w:rFonts w:asciiTheme="minorEastAsia" w:hAnsiTheme="minorEastAsia" w:hint="eastAsia"/>
-        </w:rPr>
-        <w:lastRenderedPageBreak/>
-        <w:t>是要</w:t>
-      </w:r>
-      <w:r>
-        <w:rPr>
-          <w:rFonts w:asciiTheme="minorEastAsia" w:hAnsiTheme="minorEastAsia" w:hint="eastAsia"/>
-        </w:rPr>
-        <w:t>想方设法</w:t>
-      </w:r>
-      <w:r>
-        <w:rPr>
-          <w:rFonts w:asciiTheme="minorEastAsia" w:hAnsiTheme="minorEastAsia" w:hint="eastAsia"/>
-        </w:rPr>
-        <w:t>解决</w:t>
-      </w:r>
-      <w:r>
-        <w:rPr>
-          <w:rFonts w:asciiTheme="minorEastAsia" w:hAnsiTheme="minorEastAsia" w:hint="eastAsia"/>
-        </w:rPr>
-        <w:t>一切</w:t>
-      </w:r>
-      <w:r>
-        <w:rPr>
-          <w:rFonts w:asciiTheme="minorEastAsia" w:hAnsiTheme="minorEastAsia" w:hint="eastAsia"/>
-        </w:rPr>
-        <w:t>问题的话，那唯一解决问题的办法就是不要后悔，接纳自己过去的一切</w:t>
-      </w:r>
-      <w:r>
-        <w:rPr>
-          <w:rFonts w:asciiTheme="minorEastAsia" w:hAnsiTheme="minorEastAsia" w:hint="eastAsia"/>
-        </w:rPr>
-        <w:t>，</w:t>
-      </w:r>
-      <w:r>
-        <w:rPr>
-          <w:rFonts w:asciiTheme="minorEastAsia" w:hAnsiTheme="minorEastAsia" w:hint="eastAsia"/>
-        </w:rPr>
-        <w:t>同时多想想自己以后如何能避免这些事情再次发生，</w:t>
-      </w:r>
-      <w:r>
-        <w:rPr>
-          <w:rFonts w:asciiTheme="minorEastAsia" w:hAnsiTheme="minorEastAsia" w:hint="eastAsia"/>
-        </w:rPr>
-        <w:t>这就够了</w:t>
+        <w:t>一个人生在一个时代，那这个人就是这个时代</w:t>
+      </w:r>
+      <w:r>
+        <w:rPr>
+          <w:rFonts w:asciiTheme="minorEastAsia" w:hAnsiTheme="minorEastAsia" w:hint="eastAsia"/>
+        </w:rPr>
+        <w:t>：</w:t>
+      </w:r>
+      <w:r>
+        <w:rPr>
+          <w:rFonts w:asciiTheme="minorEastAsia" w:hAnsiTheme="minorEastAsia" w:hint="eastAsia"/>
+        </w:rPr>
+        <w:t>他就是时代的一部分，时代也是他的一部分</w:t>
+      </w:r>
+      <w:r>
+        <w:rPr>
+          <w:rFonts w:asciiTheme="minorEastAsia" w:hAnsiTheme="minorEastAsia" w:hint="eastAsia"/>
+        </w:rPr>
+        <w:t>，紧密相连，没有分割的可能。</w:t>
+      </w:r>
+      <w:r>
+        <w:rPr>
+          <w:rFonts w:asciiTheme="minorEastAsia" w:hAnsiTheme="minorEastAsia" w:hint="eastAsia"/>
+        </w:rPr>
+        <w:t>现在我们评价历史的时候就经常碰到这样头疼的问题：对于有些特殊的历史事件，只要是和那段历史还有利益联系</w:t>
+      </w:r>
+      <w:r>
+        <w:rPr>
+          <w:rFonts w:asciiTheme="minorEastAsia" w:hAnsiTheme="minorEastAsia" w:hint="eastAsia"/>
+        </w:rPr>
+        <w:t>的人</w:t>
+      </w:r>
+      <w:r>
+        <w:rPr>
+          <w:rFonts w:asciiTheme="minorEastAsia" w:hAnsiTheme="minorEastAsia" w:hint="eastAsia"/>
+        </w:rPr>
+        <w:t>还</w:t>
+      </w:r>
+      <w:r>
+        <w:rPr>
+          <w:rFonts w:asciiTheme="minorEastAsia" w:hAnsiTheme="minorEastAsia" w:hint="eastAsia"/>
+        </w:rPr>
+        <w:t>活着，那我们评价那段历史总总得看着他们的脸色，我们的</w:t>
+      </w:r>
+      <w:r>
+        <w:rPr>
+          <w:rFonts w:asciiTheme="minorEastAsia" w:hAnsiTheme="minorEastAsia" w:hint="eastAsia"/>
+        </w:rPr>
+        <w:t>批判</w:t>
+      </w:r>
+      <w:r>
+        <w:rPr>
+          <w:rFonts w:asciiTheme="minorEastAsia" w:hAnsiTheme="minorEastAsia" w:hint="eastAsia"/>
+        </w:rPr>
+        <w:t>总总</w:t>
+      </w:r>
+      <w:r>
+        <w:rPr>
+          <w:rFonts w:asciiTheme="minorEastAsia" w:hAnsiTheme="minorEastAsia" w:hint="eastAsia"/>
+        </w:rPr>
+        <w:t>要受到他们的诋毁，</w:t>
+      </w:r>
+      <w:r>
+        <w:rPr>
+          <w:rFonts w:asciiTheme="minorEastAsia" w:hAnsiTheme="minorEastAsia" w:hint="eastAsia"/>
+        </w:rPr>
+        <w:t>跳不出他们编织的囹圄</w:t>
       </w:r>
       <w:r>
         <w:rPr>
@@ -6488,40 +7517,17 @@
         </w:rPr>
         <w:t>。</w:t>
       </w:r>
-    </w:p>
-    <w:p>
-      <w:pPr>
-        <w:tabs>
-          <w:tab w:val="left" w:pos="10772"/>
-        </w:tabs>
-        <w:ind w:firstLine="420"/>
-        <w:rPr>
-          <w:rFonts w:asciiTheme="minorEastAsia" w:hAnsiTheme="minorEastAsia" w:hint="eastAsia"/>
-        </w:rPr>
-      </w:pPr>
-      <w:r>
-        <w:rPr>
-          <w:rFonts w:asciiTheme="minorEastAsia" w:hAnsiTheme="minorEastAsia" w:hint="eastAsia"/>
-        </w:rPr>
-        <w:t>所以说，</w:t>
-      </w:r>
-      <w:r>
-        <w:rPr>
-          <w:rFonts w:asciiTheme="minorEastAsia" w:hAnsiTheme="minorEastAsia" w:hint="eastAsia"/>
-        </w:rPr>
-        <w:t>面对时间的流逝，人有的时候真的是会</w:t>
-      </w:r>
-      <w:r>
-        <w:rPr>
-          <w:rFonts w:asciiTheme="minorEastAsia" w:hAnsiTheme="minorEastAsia" w:hint="eastAsia"/>
-        </w:rPr>
-        <w:t>感慨万千</w:t>
-      </w:r>
-      <w:r>
-        <w:rPr>
-          <w:rFonts w:asciiTheme="minorEastAsia" w:hAnsiTheme="minorEastAsia" w:hint="eastAsia"/>
-        </w:rPr>
-        <w:t>的</w:t>
+      <w:r>
+        <w:rPr>
+          <w:rFonts w:asciiTheme="minorEastAsia" w:hAnsiTheme="minorEastAsia" w:hint="eastAsia"/>
+        </w:rPr>
+        <w:t>如果旧时代的人不死亡，那旧时代本身也就不可能死亡，新的时代也就无从</w:t>
+      </w:r>
+      <w:r>
+        <w:rPr>
+          <w:rFonts w:asciiTheme="minorEastAsia" w:hAnsiTheme="minorEastAsia" w:hint="eastAsia"/>
+        </w:rPr>
+        <w:t>降生</w:t>
       </w:r>
       <w:r>
         <w:rPr>
@@ -6533,73 +7539,55 @@
         <w:rPr>
           <w:rFonts w:asciiTheme="minorEastAsia" w:hAnsiTheme="minorEastAsia" w:hint="eastAsia"/>
         </w:rPr>
-        <w:t>小学的时候我看朱自清</w:t>
-      </w:r>
-      <w:r>
-        <w:rPr>
-          <w:rFonts w:asciiTheme="minorEastAsia" w:hAnsiTheme="minorEastAsia" w:hint="eastAsia"/>
-        </w:rPr>
-        <w:t>先生</w:t>
-      </w:r>
-      <w:r>
-        <w:rPr>
-          <w:rFonts w:asciiTheme="minorEastAsia" w:hAnsiTheme="minorEastAsia" w:hint="eastAsia"/>
-        </w:rPr>
-        <w:t>的《匆匆》，总是理解不了一个字</w:t>
-      </w:r>
-      <w:r>
-        <w:rPr>
-          <w:rFonts w:asciiTheme="minorEastAsia" w:hAnsiTheme="minorEastAsia" w:hint="eastAsia"/>
-        </w:rPr>
-        <w:t>。作者反复强调到“八千多天”这个时间长度。“八千多天”，不也才二十多岁吗？后面的人生不还长着吗？可</w:t>
-      </w:r>
-      <w:r>
-        <w:rPr>
-          <w:rFonts w:asciiTheme="minorEastAsia" w:hAnsiTheme="minorEastAsia" w:hint="eastAsia"/>
-        </w:rPr>
-        <w:t>现在</w:t>
-      </w:r>
-      <w:r>
-        <w:rPr>
-          <w:rFonts w:asciiTheme="minorEastAsia" w:hAnsiTheme="minorEastAsia" w:hint="eastAsia"/>
-        </w:rPr>
-        <w:t>我</w:t>
-      </w:r>
-      <w:r>
-        <w:rPr>
-          <w:rFonts w:asciiTheme="minorEastAsia" w:hAnsiTheme="minorEastAsia" w:hint="eastAsia"/>
-        </w:rPr>
-        <w:t>完全懂了</w:t>
-      </w:r>
-      <w:r>
-        <w:rPr>
-          <w:rFonts w:asciiTheme="minorEastAsia" w:hAnsiTheme="minorEastAsia" w:hint="eastAsia"/>
-        </w:rPr>
-        <w:t>：</w:t>
-      </w:r>
-      <w:r>
-        <w:rPr>
-          <w:rFonts w:asciiTheme="minorEastAsia" w:hAnsiTheme="minorEastAsia" w:hint="eastAsia"/>
-        </w:rPr>
-        <w:t>过了八千多天也好，过了两万多天也罢，过了哪一天不是过了呢？</w:t>
-      </w:r>
-      <w:r>
-        <w:rPr>
-          <w:rFonts w:asciiTheme="minorEastAsia" w:hAnsiTheme="minorEastAsia" w:hint="eastAsia"/>
-        </w:rPr>
-        <w:t>难道只因为已经过去的日子占人生所有日子的比例还比较小，就可以在荒淫无度的挥霍中过掉每一天吗？</w:t>
-      </w:r>
-      <w:r>
-        <w:rPr>
-          <w:rFonts w:asciiTheme="minorEastAsia" w:hAnsiTheme="minorEastAsia" w:hint="eastAsia"/>
-        </w:rPr>
-        <w:t>且不说人生这么大的命题；单说平时生活中一些难得的美好时光，都很能让人</w:t>
-      </w:r>
-      <w:r>
-        <w:rPr>
-          <w:rFonts w:asciiTheme="minorEastAsia" w:hAnsiTheme="minorEastAsia" w:hint="eastAsia"/>
-        </w:rPr>
-        <w:t>产生这样的想法</w:t>
+        <w:t>这个规律对于过去的人一直是这样的，我怎么就可以幸免了呢？</w:t>
+      </w:r>
+      <w:r>
+        <w:rPr>
+          <w:rFonts w:asciiTheme="minorEastAsia" w:hAnsiTheme="minorEastAsia" w:hint="eastAsia"/>
+        </w:rPr>
+        <w:t>今后</w:t>
+      </w:r>
+      <w:r>
+        <w:rPr>
+          <w:rFonts w:asciiTheme="minorEastAsia" w:hAnsiTheme="minorEastAsia" w:hint="eastAsia"/>
+        </w:rPr>
+        <w:t>众多</w:t>
+      </w:r>
+      <w:r>
+        <w:rPr>
+          <w:rFonts w:asciiTheme="minorEastAsia" w:hAnsiTheme="minorEastAsia" w:hint="eastAsia"/>
+        </w:rPr>
+        <w:t>时代的出现，不可避免</w:t>
+      </w:r>
+      <w:r>
+        <w:rPr>
+          <w:rFonts w:asciiTheme="minorEastAsia" w:hAnsiTheme="minorEastAsia" w:hint="eastAsia"/>
+        </w:rPr>
+        <w:t>是</w:t>
+      </w:r>
+      <w:r>
+        <w:rPr>
+          <w:rFonts w:asciiTheme="minorEastAsia" w:hAnsiTheme="minorEastAsia" w:hint="eastAsia"/>
+        </w:rPr>
+        <w:t>要</w:t>
+      </w:r>
+      <w:r>
+        <w:rPr>
+          <w:rFonts w:asciiTheme="minorEastAsia" w:hAnsiTheme="minorEastAsia" w:hint="eastAsia"/>
+        </w:rPr>
+        <w:t>在</w:t>
+      </w:r>
+      <w:r>
+        <w:rPr>
+          <w:rFonts w:asciiTheme="minorEastAsia" w:hAnsiTheme="minorEastAsia" w:hint="eastAsia"/>
+        </w:rPr>
+        <w:t>包括我在内的一代人的死亡</w:t>
+      </w:r>
+      <w:r>
+        <w:rPr>
+          <w:rFonts w:asciiTheme="minorEastAsia" w:hAnsiTheme="minorEastAsia" w:hint="eastAsia"/>
+        </w:rPr>
+        <w:t>之后的</w:t>
       </w:r>
       <w:r>
         <w:rPr>
@@ -6611,210 +7599,25 @@
         <w:rPr>
           <w:rFonts w:asciiTheme="minorEastAsia" w:hAnsiTheme="minorEastAsia" w:hint="eastAsia"/>
         </w:rPr>
-        <w:t>譬如一位资深影迷看一场精彩的电影，或者一位追星少女看自己偶像的演唱会。</w:t>
-      </w:r>
-      <w:r>
-        <w:rPr>
-          <w:rFonts w:asciiTheme="minorEastAsia" w:hAnsiTheme="minorEastAsia" w:hint="eastAsia"/>
-        </w:rPr>
-        <w:t>看电影的时候，看到了一半多，他如果瞥一眼时间算算经过了多久，可能会感慨怎么时间过得这么快，故事讲着讲着都要讲完了；看演唱会的时候，舞台谢幕了，偶像退场了，她</w:t>
-      </w:r>
-      <w:r>
-        <w:rPr>
-          <w:rFonts w:asciiTheme="minorEastAsia" w:hAnsiTheme="minorEastAsia" w:hint="eastAsia"/>
-        </w:rPr>
-        <w:t>或许</w:t>
-      </w:r>
-      <w:r>
-        <w:rPr>
-          <w:rFonts w:asciiTheme="minorEastAsia" w:hAnsiTheme="minorEastAsia" w:hint="eastAsia"/>
-        </w:rPr>
-        <w:t>会抱着头想哭，怎么演唱会的主办方当时就没有多给我们排一个节目</w:t>
-      </w:r>
-      <w:r>
-        <w:rPr>
-          <w:rFonts w:asciiTheme="minorEastAsia" w:hAnsiTheme="minorEastAsia" w:hint="eastAsia"/>
-        </w:rPr>
-        <w:t>，</w:t>
-      </w:r>
-      <w:r>
-        <w:rPr>
-          <w:rFonts w:asciiTheme="minorEastAsia" w:hAnsiTheme="minorEastAsia" w:hint="eastAsia"/>
-        </w:rPr>
-        <w:t>让我们多享受几分钟的欢乐，怎么我就不能穿越回几分钟之前，再多看两眼心爱的偶像的脸。然而，电影看完了，只要网络不断，总还是可以下载下来很多部电影以后再看的；演唱会结束了，只要经费管够，总还是可以等着偶像开下一场演唱会</w:t>
-      </w:r>
-      <w:r>
-        <w:rPr>
-          <w:rFonts w:asciiTheme="minorEastAsia" w:hAnsiTheme="minorEastAsia" w:hint="eastAsia"/>
-        </w:rPr>
-        <w:t>再去买票</w:t>
-      </w:r>
-      <w:r>
-        <w:rPr>
-          <w:rFonts w:asciiTheme="minorEastAsia" w:hAnsiTheme="minorEastAsia" w:hint="eastAsia"/>
-        </w:rPr>
-        <w:t>的。可是到了人生上，再有什么东西管够都是不够的！</w:t>
-      </w:r>
-      <w:r>
-        <w:rPr>
-          <w:rFonts w:asciiTheme="minorEastAsia" w:hAnsiTheme="minorEastAsia" w:hint="eastAsia"/>
-        </w:rPr>
-        <w:t>再</w:t>
-      </w:r>
-      <w:r>
-        <w:rPr>
-          <w:rFonts w:asciiTheme="minorEastAsia" w:hAnsiTheme="minorEastAsia" w:hint="eastAsia"/>
-        </w:rPr>
-        <w:t>回过头去看</w:t>
-      </w:r>
-      <w:r>
-        <w:rPr>
-          <w:rFonts w:asciiTheme="minorEastAsia" w:hAnsiTheme="minorEastAsia" w:hint="eastAsia"/>
-        </w:rPr>
-        <w:t>那些“今年歡笑復明年，秋月春風等閒度”的人，看</w:t>
-      </w:r>
-      <w:r>
-        <w:rPr>
-          <w:rFonts w:asciiTheme="minorEastAsia" w:hAnsiTheme="minorEastAsia" w:hint="eastAsia"/>
-        </w:rPr>
-        <w:t>那些</w:t>
-      </w:r>
-      <w:r>
-        <w:rPr>
-          <w:rFonts w:asciiTheme="minorEastAsia" w:hAnsiTheme="minorEastAsia" w:hint="eastAsia"/>
-        </w:rPr>
-        <w:t>一想到</w:t>
-      </w:r>
-      <w:r>
-        <w:rPr>
-          <w:rFonts w:asciiTheme="minorEastAsia" w:hAnsiTheme="minorEastAsia" w:hint="eastAsia"/>
-        </w:rPr>
-        <w:t>自己的年龄</w:t>
-      </w:r>
-      <w:r>
-        <w:rPr>
-          <w:rFonts w:asciiTheme="minorEastAsia" w:hAnsiTheme="minorEastAsia" w:hint="eastAsia"/>
-        </w:rPr>
-        <w:t>就</w:t>
-      </w:r>
-      <w:r>
-        <w:rPr>
-          <w:rFonts w:asciiTheme="minorEastAsia" w:hAnsiTheme="minorEastAsia" w:hint="eastAsia"/>
-        </w:rPr>
-        <w:t>觉得时间</w:t>
-      </w:r>
-      <w:r>
-        <w:rPr>
-          <w:rFonts w:asciiTheme="minorEastAsia" w:hAnsiTheme="minorEastAsia" w:hint="eastAsia"/>
-        </w:rPr>
-        <w:t>似乎</w:t>
-      </w:r>
-      <w:r>
-        <w:rPr>
-          <w:rFonts w:asciiTheme="minorEastAsia" w:hAnsiTheme="minorEastAsia" w:hint="eastAsia"/>
-        </w:rPr>
-        <w:t>还长的人，就实在是</w:t>
-      </w:r>
-      <w:r>
-        <w:rPr>
-          <w:rFonts w:asciiTheme="minorEastAsia" w:hAnsiTheme="minorEastAsia" w:hint="eastAsia"/>
-        </w:rPr>
-        <w:t>情不自禁的</w:t>
-      </w:r>
-      <w:r>
-        <w:rPr>
-          <w:rFonts w:asciiTheme="minorEastAsia" w:hAnsiTheme="minorEastAsia" w:hint="eastAsia"/>
-        </w:rPr>
-        <w:t>啼笑皆非了。</w:t>
-      </w:r>
-    </w:p>
-    <w:p>
-      <w:pPr>
-        <w:tabs>
-          <w:tab w:val="left" w:pos="10772"/>
-        </w:tabs>
-        <w:ind w:firstLine="420"/>
-        <w:rPr>
-          <w:rFonts w:asciiTheme="minorEastAsia" w:hAnsiTheme="minorEastAsia" w:hint="eastAsia"/>
-        </w:rPr>
-      </w:pPr>
-      <w:r>
-        <w:rPr>
-          <w:rFonts w:asciiTheme="minorEastAsia" w:hAnsiTheme="minorEastAsia" w:hint="eastAsia"/>
-        </w:rPr>
-        <w:t>人的一生相对于整个宇宙的历史和社会的历史，又是多么小啊！</w:t>
-      </w:r>
-      <w:r>
-        <w:rPr>
-          <w:rFonts w:asciiTheme="minorEastAsia" w:hAnsiTheme="minorEastAsia" w:hint="eastAsia"/>
-        </w:rPr>
-        <w:t>我出生于</w:t>
-      </w:r>
-      <w:r>
-        <w:rPr>
-          <w:rFonts w:asciiTheme="minorEastAsia" w:hAnsiTheme="minorEastAsia" w:hint="eastAsia"/>
-        </w:rPr>
-        <w:t>2005</w:t>
-      </w:r>
-      <w:r>
-        <w:rPr>
-          <w:rFonts w:asciiTheme="minorEastAsia" w:hAnsiTheme="minorEastAsia" w:hint="eastAsia"/>
-        </w:rPr>
-        <w:t>年，平均来看，到了</w:t>
-      </w:r>
-      <w:r>
-        <w:rPr>
-          <w:rFonts w:asciiTheme="minorEastAsia" w:hAnsiTheme="minorEastAsia" w:hint="eastAsia"/>
-        </w:rPr>
-        <w:t>207</w:t>
-      </w:r>
-      <w:r>
-        <w:rPr>
-          <w:rFonts w:asciiTheme="minorEastAsia" w:hAnsiTheme="minorEastAsia" w:hint="eastAsia"/>
-        </w:rPr>
-        <w:t>×</w:t>
-      </w:r>
-      <w:r>
-        <w:rPr>
-          <w:rFonts w:asciiTheme="minorEastAsia" w:hAnsiTheme="minorEastAsia" w:hint="eastAsia"/>
-        </w:rPr>
-        <w:t>或者</w:t>
-      </w:r>
-      <w:r>
-        <w:rPr>
-          <w:rFonts w:asciiTheme="minorEastAsia" w:hAnsiTheme="minorEastAsia" w:hint="eastAsia"/>
-        </w:rPr>
-        <w:t>208</w:t>
-      </w:r>
-      <w:r>
-        <w:rPr>
-          <w:rFonts w:asciiTheme="minorEastAsia" w:hAnsiTheme="minorEastAsia" w:hint="eastAsia"/>
-        </w:rPr>
-        <w:t>×</w:t>
-      </w:r>
-      <w:r>
-        <w:rPr>
-          <w:rFonts w:asciiTheme="minorEastAsia" w:hAnsiTheme="minorEastAsia" w:hint="eastAsia"/>
-        </w:rPr>
-        <w:t>年的时候，也差不多就该</w:t>
-      </w:r>
-      <w:r>
-        <w:rPr>
-          <w:rFonts w:asciiTheme="minorEastAsia" w:hAnsiTheme="minorEastAsia" w:hint="eastAsia"/>
-        </w:rPr>
-        <w:t>是我</w:t>
-      </w:r>
-      <w:r>
-        <w:rPr>
-          <w:rFonts w:asciiTheme="minorEastAsia" w:hAnsiTheme="minorEastAsia" w:hint="eastAsia"/>
-        </w:rPr>
-        <w:t>随风消逝</w:t>
-      </w:r>
-      <w:r>
-        <w:rPr>
-          <w:rFonts w:asciiTheme="minorEastAsia" w:hAnsiTheme="minorEastAsia" w:hint="eastAsia"/>
-        </w:rPr>
-        <w:t>的时候了</w:t>
+        <w:t>当然，我绝不是觉得</w:t>
+      </w:r>
+      <w:r>
+        <w:rPr>
+          <w:rFonts w:asciiTheme="minorEastAsia" w:hAnsiTheme="minorEastAsia" w:hint="eastAsia"/>
+        </w:rPr>
+        <w:t>“社会</w:t>
+      </w:r>
+      <w:r>
+        <w:rPr>
+          <w:rFonts w:asciiTheme="minorEastAsia" w:hAnsiTheme="minorEastAsia" w:hint="eastAsia"/>
+        </w:rPr>
+        <w:t>必须要</w:t>
+      </w:r>
+      <w:r>
+        <w:rPr>
+          <w:rFonts w:asciiTheme="minorEastAsia" w:hAnsiTheme="minorEastAsia" w:hint="eastAsia"/>
+        </w:rPr>
+        <w:t>死人才能发展”</w:t>
       </w:r>
       <w:r>
         <w:rPr>
@@ -6826,666 +7629,7 @@
         <w:rPr>
           <w:rFonts w:asciiTheme="minorEastAsia" w:hAnsiTheme="minorEastAsia" w:hint="eastAsia"/>
         </w:rPr>
-        <w:t>而我的生活开始失去</w:t>
-      </w:r>
-      <w:r>
-        <w:rPr>
-          <w:rFonts w:asciiTheme="minorEastAsia" w:hAnsiTheme="minorEastAsia" w:hint="eastAsia"/>
-        </w:rPr>
-        <w:t>现在的</w:t>
-      </w:r>
-      <w:r>
-        <w:rPr>
-          <w:rFonts w:asciiTheme="minorEastAsia" w:hAnsiTheme="minorEastAsia" w:hint="eastAsia"/>
-        </w:rPr>
-        <w:t>希望和趣味的时间还要</w:t>
-      </w:r>
-      <w:r>
-        <w:rPr>
-          <w:rFonts w:asciiTheme="minorEastAsia" w:hAnsiTheme="minorEastAsia" w:hint="eastAsia"/>
-        </w:rPr>
-        <w:t>比这</w:t>
-      </w:r>
-      <w:r>
-        <w:rPr>
-          <w:rFonts w:asciiTheme="minorEastAsia" w:hAnsiTheme="minorEastAsia" w:hint="eastAsia"/>
-        </w:rPr>
-        <w:t>早的多</w:t>
-      </w:r>
-      <w:r>
-        <w:rPr>
-          <w:rFonts w:asciiTheme="minorEastAsia" w:hAnsiTheme="minorEastAsia" w:hint="eastAsia"/>
-        </w:rPr>
-        <w:t>。</w:t>
-      </w:r>
-      <w:r>
-        <w:rPr>
-          <w:rFonts w:asciiTheme="minorEastAsia" w:hAnsiTheme="minorEastAsia" w:hint="eastAsia"/>
-        </w:rPr>
-        <w:t>生在</w:t>
-      </w:r>
-      <w:r>
-        <w:rPr>
-          <w:rFonts w:asciiTheme="minorEastAsia" w:hAnsiTheme="minorEastAsia" w:hint="eastAsia"/>
-        </w:rPr>
-        <w:t>这样一个</w:t>
-      </w:r>
-      <w:r>
-        <w:rPr>
-          <w:rFonts w:asciiTheme="minorEastAsia" w:hAnsiTheme="minorEastAsia" w:hint="eastAsia"/>
-        </w:rPr>
-        <w:t>21世纪初</w:t>
-      </w:r>
-      <w:r>
-        <w:rPr>
-          <w:rFonts w:asciiTheme="minorEastAsia" w:hAnsiTheme="minorEastAsia" w:hint="eastAsia"/>
-        </w:rPr>
-        <w:t>的人</w:t>
-      </w:r>
-      <w:r>
-        <w:rPr>
-          <w:rFonts w:asciiTheme="minorEastAsia" w:hAnsiTheme="minorEastAsia" w:hint="eastAsia"/>
-        </w:rPr>
-        <w:t>，最晚也就死在21世纪末</w:t>
-      </w:r>
-      <w:r>
-        <w:rPr>
-          <w:rFonts w:asciiTheme="minorEastAsia" w:hAnsiTheme="minorEastAsia" w:hint="eastAsia"/>
-        </w:rPr>
-        <w:t>，</w:t>
-      </w:r>
-      <w:r>
-        <w:rPr>
-          <w:rFonts w:asciiTheme="minorEastAsia" w:hAnsiTheme="minorEastAsia" w:hint="eastAsia"/>
-        </w:rPr>
-        <w:t>20世纪发生过什么事情，22世纪将要发生什么事情，</w:t>
-      </w:r>
-      <w:r>
-        <w:rPr>
-          <w:rFonts w:asciiTheme="minorEastAsia" w:hAnsiTheme="minorEastAsia" w:hint="eastAsia"/>
-        </w:rPr>
-        <w:t>实质上</w:t>
-      </w:r>
-      <w:r>
-        <w:rPr>
-          <w:rFonts w:asciiTheme="minorEastAsia" w:hAnsiTheme="minorEastAsia" w:hint="eastAsia"/>
-        </w:rPr>
-        <w:t>都与我</w:t>
-      </w:r>
-      <w:r>
-        <w:rPr>
-          <w:rFonts w:asciiTheme="minorEastAsia" w:hAnsiTheme="minorEastAsia" w:hint="eastAsia"/>
-        </w:rPr>
-        <w:t>们</w:t>
-      </w:r>
-      <w:r>
-        <w:rPr>
-          <w:rFonts w:asciiTheme="minorEastAsia" w:hAnsiTheme="minorEastAsia" w:hint="eastAsia"/>
-        </w:rPr>
-        <w:t>没有任何一点关系</w:t>
-      </w:r>
-      <w:r>
-        <w:rPr>
-          <w:rFonts w:asciiTheme="minorEastAsia" w:hAnsiTheme="minorEastAsia" w:hint="eastAsia"/>
-        </w:rPr>
-        <w:t>。这种想法可能稍稍有些狭隘，但不也确实是一个不可否认的事实吗？</w:t>
-      </w:r>
-      <w:r>
-        <w:rPr>
-          <w:rFonts w:asciiTheme="minorEastAsia" w:hAnsiTheme="minorEastAsia" w:hint="eastAsia"/>
-        </w:rPr>
-        <w:t>这对于一个扫了一眼中国三千年历史</w:t>
-      </w:r>
-      <w:r>
-        <w:rPr>
-          <w:rFonts w:asciiTheme="minorEastAsia" w:hAnsiTheme="minorEastAsia" w:hint="eastAsia"/>
-        </w:rPr>
-        <w:t>，同时又不断</w:t>
-      </w:r>
-      <w:r>
-        <w:rPr>
-          <w:rFonts w:asciiTheme="minorEastAsia" w:hAnsiTheme="minorEastAsia" w:hint="eastAsia"/>
-        </w:rPr>
-        <w:t>憧憬</w:t>
-      </w:r>
-      <w:r>
-        <w:rPr>
-          <w:rFonts w:asciiTheme="minorEastAsia" w:hAnsiTheme="minorEastAsia" w:hint="eastAsia"/>
-        </w:rPr>
-        <w:t>着未来几百年历史</w:t>
-      </w:r>
-      <w:r>
-        <w:rPr>
-          <w:rFonts w:asciiTheme="minorEastAsia" w:hAnsiTheme="minorEastAsia" w:hint="eastAsia"/>
-        </w:rPr>
-        <w:t>的人来说</w:t>
-      </w:r>
-      <w:r>
-        <w:rPr>
-          <w:rFonts w:asciiTheme="minorEastAsia" w:hAnsiTheme="minorEastAsia" w:hint="eastAsia"/>
-        </w:rPr>
-        <w:t>，</w:t>
-      </w:r>
-      <w:r>
-        <w:rPr>
-          <w:rFonts w:asciiTheme="minorEastAsia" w:hAnsiTheme="minorEastAsia" w:hint="eastAsia"/>
-        </w:rPr>
-        <w:t>是</w:t>
-      </w:r>
-      <w:r>
-        <w:rPr>
-          <w:rFonts w:asciiTheme="minorEastAsia" w:hAnsiTheme="minorEastAsia" w:hint="eastAsia"/>
-        </w:rPr>
-        <w:t>多么</w:t>
-      </w:r>
-      <w:r>
-        <w:rPr>
-          <w:rFonts w:asciiTheme="minorEastAsia" w:hAnsiTheme="minorEastAsia" w:hint="eastAsia"/>
-        </w:rPr>
-        <w:t>惋惜</w:t>
-      </w:r>
-      <w:r>
-        <w:rPr>
-          <w:rFonts w:asciiTheme="minorEastAsia" w:hAnsiTheme="minorEastAsia" w:hint="eastAsia"/>
-        </w:rPr>
-        <w:t>！</w:t>
-      </w:r>
-      <w:r>
-        <w:rPr>
-          <w:rFonts w:asciiTheme="minorEastAsia" w:hAnsiTheme="minorEastAsia" w:hint="eastAsia"/>
-        </w:rPr>
-        <w:t>我时时刻刻盼望着，</w:t>
-      </w:r>
-      <w:r>
-        <w:rPr>
-          <w:rFonts w:asciiTheme="minorEastAsia" w:hAnsiTheme="minorEastAsia" w:hint="eastAsia"/>
-        </w:rPr>
-        <w:t>很想向天再借五百年，去看一眼我</w:t>
-      </w:r>
-      <w:r>
-        <w:rPr>
-          <w:rFonts w:asciiTheme="minorEastAsia" w:hAnsiTheme="minorEastAsia" w:hint="eastAsia"/>
-        </w:rPr>
-        <w:t>的理论</w:t>
-      </w:r>
-      <w:r>
-        <w:rPr>
-          <w:rFonts w:asciiTheme="minorEastAsia" w:hAnsiTheme="minorEastAsia" w:hint="eastAsia"/>
-        </w:rPr>
-        <w:t>寿命终结之</w:t>
-      </w:r>
-      <w:r>
-        <w:rPr>
-          <w:rFonts w:asciiTheme="minorEastAsia" w:hAnsiTheme="minorEastAsia" w:hint="eastAsia"/>
-        </w:rPr>
-        <w:t>后的世界是什么样</w:t>
-      </w:r>
-      <w:r>
-        <w:rPr>
-          <w:rFonts w:asciiTheme="minorEastAsia" w:hAnsiTheme="minorEastAsia" w:hint="eastAsia"/>
-        </w:rPr>
-        <w:t>。</w:t>
-      </w:r>
-      <w:r>
-        <w:rPr>
-          <w:rFonts w:asciiTheme="minorEastAsia" w:hAnsiTheme="minorEastAsia" w:hint="eastAsia"/>
-        </w:rPr>
-        <w:t>未来的语言会有什么变化？未来的文学艺术会有什么新的形式？未来的政治变迁是什么样？未来的科技会向什么方向发展？未来的人会比我们幸福多少？</w:t>
-      </w:r>
-      <w:r>
-        <w:rPr>
-          <w:rFonts w:asciiTheme="minorEastAsia" w:hAnsiTheme="minorEastAsia" w:hint="eastAsia"/>
-        </w:rPr>
-        <w:t>还有最重要的是——</w:t>
-      </w:r>
-      <w:r>
-        <w:rPr>
-          <w:rFonts w:asciiTheme="minorEastAsia" w:hAnsiTheme="minorEastAsia" w:hint="eastAsia"/>
-        </w:rPr>
-        <w:t>未来的人怎么评价现在的历史？</w:t>
-      </w:r>
-      <w:r>
-        <w:rPr>
-          <w:rFonts w:asciiTheme="minorEastAsia" w:hAnsiTheme="minorEastAsia" w:hint="eastAsia"/>
-        </w:rPr>
-        <w:t>我多么想知道，比吃一万块钱的山珍海味还想，比被一万个</w:t>
-      </w:r>
-      <w:r>
-        <w:rPr>
-          <w:rFonts w:asciiTheme="minorEastAsia" w:hAnsiTheme="minorEastAsia" w:hint="eastAsia"/>
-        </w:rPr>
-        <w:t>追求</w:t>
-      </w:r>
-      <w:r>
-        <w:rPr>
-          <w:rFonts w:asciiTheme="minorEastAsia" w:hAnsiTheme="minorEastAsia" w:hint="eastAsia"/>
-        </w:rPr>
-        <w:t>我的人簇拥着还想</w:t>
-      </w:r>
-      <w:r>
-        <w:rPr>
-          <w:rFonts w:asciiTheme="minorEastAsia" w:hAnsiTheme="minorEastAsia" w:hint="eastAsia"/>
-        </w:rPr>
-        <w:t>啊</w:t>
-      </w:r>
-      <w:r>
-        <w:rPr>
-          <w:rFonts w:asciiTheme="minorEastAsia" w:hAnsiTheme="minorEastAsia" w:hint="eastAsia"/>
-        </w:rPr>
-        <w:t>！</w:t>
-      </w:r>
-      <w:r>
-        <w:rPr>
-          <w:rFonts w:asciiTheme="minorEastAsia" w:hAnsiTheme="minorEastAsia" w:hint="eastAsia"/>
-        </w:rPr>
-        <w:t>然而哪怕再怎么想，想得再久再久</w:t>
-      </w:r>
-      <w:r>
-        <w:rPr>
-          <w:rFonts w:asciiTheme="minorEastAsia" w:hAnsiTheme="minorEastAsia" w:hint="eastAsia"/>
-        </w:rPr>
-        <w:t>，</w:t>
-      </w:r>
-      <w:r>
-        <w:rPr>
-          <w:rFonts w:asciiTheme="minorEastAsia" w:hAnsiTheme="minorEastAsia" w:hint="eastAsia"/>
-        </w:rPr>
-        <w:t>久到</w:t>
-      </w:r>
-      <w:r>
-        <w:rPr>
-          <w:rFonts w:asciiTheme="minorEastAsia" w:hAnsiTheme="minorEastAsia" w:hint="eastAsia"/>
-        </w:rPr>
-        <w:t>数不尽，这些问题对我来说都</w:t>
-      </w:r>
-      <w:r>
-        <w:rPr>
-          <w:rFonts w:asciiTheme="minorEastAsia" w:hAnsiTheme="minorEastAsia" w:hint="eastAsia"/>
-        </w:rPr>
-        <w:t>依然</w:t>
-      </w:r>
-      <w:r>
-        <w:rPr>
-          <w:rFonts w:asciiTheme="minorEastAsia" w:hAnsiTheme="minorEastAsia" w:hint="eastAsia"/>
-        </w:rPr>
-        <w:t>是严格</w:t>
-      </w:r>
-      <w:r>
-        <w:rPr>
-          <w:rFonts w:asciiTheme="minorEastAsia" w:hAnsiTheme="minorEastAsia" w:hint="eastAsia"/>
-        </w:rPr>
-        <w:t>意义上</w:t>
-      </w:r>
-      <w:r>
-        <w:rPr>
-          <w:rFonts w:asciiTheme="minorEastAsia" w:hAnsiTheme="minorEastAsia" w:hint="eastAsia"/>
-        </w:rPr>
-        <w:t>不可判定的问题</w:t>
-      </w:r>
-      <w:r>
-        <w:rPr>
-          <w:rFonts w:asciiTheme="minorEastAsia" w:hAnsiTheme="minorEastAsia" w:hint="eastAsia"/>
-        </w:rPr>
-        <w:t>，跟图灵机的接受性问题一样不可判定</w:t>
-      </w:r>
-      <w:r>
-        <w:rPr>
-          <w:rFonts w:asciiTheme="minorEastAsia" w:hAnsiTheme="minorEastAsia" w:hint="eastAsia"/>
-        </w:rPr>
-        <w:t>。</w:t>
-      </w:r>
-      <w:r>
-        <w:rPr>
-          <w:rFonts w:asciiTheme="minorEastAsia" w:hAnsiTheme="minorEastAsia" w:hint="eastAsia"/>
-        </w:rPr>
-        <w:t>我唯一能做的就只是</w:t>
-      </w:r>
-      <w:r>
-        <w:rPr>
-          <w:rFonts w:asciiTheme="minorEastAsia" w:hAnsiTheme="minorEastAsia" w:hint="eastAsia"/>
-        </w:rPr>
-        <w:t>继续去</w:t>
-      </w:r>
-      <w:r>
-        <w:rPr>
-          <w:rFonts w:asciiTheme="minorEastAsia" w:hAnsiTheme="minorEastAsia" w:hint="eastAsia"/>
-        </w:rPr>
-        <w:t>历史的故纸堆中尝试翻找线索，</w:t>
-      </w:r>
-      <w:r>
-        <w:rPr>
-          <w:rFonts w:asciiTheme="minorEastAsia" w:hAnsiTheme="minorEastAsia" w:hint="eastAsia"/>
-        </w:rPr>
-        <w:t>继续去用</w:t>
-      </w:r>
-      <w:r>
-        <w:rPr>
-          <w:rFonts w:asciiTheme="minorEastAsia" w:hAnsiTheme="minorEastAsia" w:hint="eastAsia"/>
-        </w:rPr>
-        <w:t>自己</w:t>
-      </w:r>
-      <w:r>
-        <w:rPr>
-          <w:rFonts w:asciiTheme="minorEastAsia" w:hAnsiTheme="minorEastAsia" w:hint="eastAsia"/>
-        </w:rPr>
-        <w:t>无比贫乏</w:t>
-      </w:r>
-      <w:r>
-        <w:rPr>
-          <w:rFonts w:asciiTheme="minorEastAsia" w:hAnsiTheme="minorEastAsia" w:hint="eastAsia"/>
-        </w:rPr>
-        <w:t>的想象</w:t>
-      </w:r>
-      <w:r>
-        <w:rPr>
-          <w:rFonts w:asciiTheme="minorEastAsia" w:hAnsiTheme="minorEastAsia" w:hint="eastAsia"/>
-        </w:rPr>
-        <w:t>模拟未来，如此在碌碌无为中直到死亡。</w:t>
-      </w:r>
-      <w:r>
-        <w:rPr>
-          <w:rFonts w:asciiTheme="minorEastAsia" w:hAnsiTheme="minorEastAsia" w:hint="eastAsia"/>
-        </w:rPr>
-        <w:t>为此，我</w:t>
-      </w:r>
-      <w:r>
-        <w:rPr>
-          <w:rFonts w:asciiTheme="minorEastAsia" w:hAnsiTheme="minorEastAsia" w:hint="eastAsia"/>
-        </w:rPr>
-        <w:t>总是</w:t>
-      </w:r>
-      <w:r>
-        <w:rPr>
-          <w:rFonts w:asciiTheme="minorEastAsia" w:hAnsiTheme="minorEastAsia" w:hint="eastAsia"/>
-        </w:rPr>
-        <w:t>五体投地</w:t>
-      </w:r>
-      <w:r>
-        <w:rPr>
-          <w:rFonts w:asciiTheme="minorEastAsia" w:hAnsiTheme="minorEastAsia" w:hint="eastAsia"/>
-        </w:rPr>
-        <w:t>的</w:t>
-      </w:r>
-      <w:r>
-        <w:rPr>
-          <w:rFonts w:asciiTheme="minorEastAsia" w:hAnsiTheme="minorEastAsia" w:hint="eastAsia"/>
-        </w:rPr>
-        <w:t>景仰每一个生在我之前，为我们创造出了</w:t>
-      </w:r>
-      <w:r>
-        <w:rPr>
-          <w:rFonts w:asciiTheme="minorEastAsia" w:hAnsiTheme="minorEastAsia" w:hint="eastAsia"/>
-        </w:rPr>
-        <w:t>如此</w:t>
-      </w:r>
-      <w:r>
-        <w:rPr>
-          <w:rFonts w:asciiTheme="minorEastAsia" w:hAnsiTheme="minorEastAsia" w:hint="eastAsia"/>
-        </w:rPr>
-        <w:t>丰富多彩的事物的人；同时又无比嫉妒每一个生在我之后，享受着我们所创造出的</w:t>
-      </w:r>
-      <w:r>
-        <w:rPr>
-          <w:rFonts w:asciiTheme="minorEastAsia" w:hAnsiTheme="minorEastAsia" w:hint="eastAsia"/>
-        </w:rPr>
-        <w:t>如此</w:t>
-      </w:r>
-      <w:r>
-        <w:rPr>
-          <w:rFonts w:asciiTheme="minorEastAsia" w:hAnsiTheme="minorEastAsia" w:hint="eastAsia"/>
-        </w:rPr>
-        <w:t>丰富多彩的事物的人</w:t>
-      </w:r>
-      <w:r>
-        <w:rPr>
-          <w:rFonts w:asciiTheme="minorEastAsia" w:hAnsiTheme="minorEastAsia" w:hint="eastAsia"/>
-        </w:rPr>
-        <w:t>啊</w:t>
-      </w:r>
-      <w:r>
-        <w:rPr>
-          <w:rFonts w:asciiTheme="minorEastAsia" w:hAnsiTheme="minorEastAsia" w:hint="eastAsia"/>
-        </w:rPr>
-        <w:t>！</w:t>
-      </w:r>
-    </w:p>
-    <w:p>
-      <w:pPr>
-        <w:tabs>
-          <w:tab w:val="left" w:pos="10772"/>
-        </w:tabs>
-        <w:ind w:firstLine="420"/>
-        <w:rPr>
-          <w:rFonts w:asciiTheme="minorEastAsia" w:eastAsia="Yu Mincho" w:hAnsiTheme="minorEastAsia" w:hint="eastAsia"/>
-        </w:rPr>
-      </w:pPr>
-      <w:r>
-        <w:rPr>
-          <w:rFonts w:asciiTheme="minorEastAsia" w:hAnsiTheme="minorEastAsia" w:hint="eastAsia"/>
-        </w:rPr>
-        <w:t>可是，人要健健康康地活下去，</w:t>
-      </w:r>
-      <w:r>
-        <w:rPr>
-          <w:rFonts w:asciiTheme="minorEastAsia" w:hAnsiTheme="minorEastAsia" w:hint="eastAsia"/>
-        </w:rPr>
-        <w:t>必然</w:t>
-      </w:r>
-      <w:r>
-        <w:rPr>
-          <w:rFonts w:asciiTheme="minorEastAsia" w:hAnsiTheme="minorEastAsia" w:hint="eastAsia"/>
-        </w:rPr>
-        <w:t>是</w:t>
-      </w:r>
-      <w:r>
-        <w:rPr>
-          <w:rFonts w:asciiTheme="minorEastAsia" w:hAnsiTheme="minorEastAsia" w:hint="eastAsia"/>
-        </w:rPr>
-        <w:t>不能一天到晚沉迷在这些根本达不到的幻想里的。</w:t>
-      </w:r>
-      <w:r>
-        <w:rPr>
-          <w:rFonts w:asciiTheme="minorEastAsia" w:hAnsiTheme="minorEastAsia" w:hint="eastAsia"/>
-        </w:rPr>
-        <w:t>为了我的心理能够平衡，我</w:t>
-      </w:r>
-      <w:r>
-        <w:rPr>
-          <w:rFonts w:asciiTheme="minorEastAsia" w:hAnsiTheme="minorEastAsia" w:hint="eastAsia"/>
-        </w:rPr>
-        <w:t>只能这样</w:t>
-      </w:r>
-      <w:r>
-        <w:rPr>
-          <w:rFonts w:asciiTheme="minorEastAsia" w:hAnsiTheme="minorEastAsia" w:hint="eastAsia"/>
-        </w:rPr>
-        <w:t>告诉自己——</w:t>
-      </w:r>
-      <w:r>
-        <w:rPr>
-          <w:rFonts w:asciiTheme="minorEastAsia" w:hAnsiTheme="minorEastAsia" w:hint="eastAsia"/>
-        </w:rPr>
-        <w:t>那就是个体的死亡也是推动历史进步不可避免的一部分</w:t>
-      </w:r>
-      <w:r>
-        <w:rPr>
-          <w:rFonts w:asciiTheme="minorEastAsia" w:hAnsiTheme="minorEastAsia" w:hint="eastAsia"/>
-        </w:rPr>
-        <w:t>。</w:t>
-      </w:r>
-      <w:r>
-        <w:rPr>
-          <w:rFonts w:asciiTheme="minorEastAsia" w:hAnsiTheme="minorEastAsia" w:hint="eastAsia"/>
-        </w:rPr>
-        <w:t>如果</w:t>
-      </w:r>
-      <w:r>
-        <w:rPr>
-          <w:rFonts w:asciiTheme="minorEastAsia" w:hAnsiTheme="minorEastAsia" w:hint="eastAsia"/>
-        </w:rPr>
-        <w:t>没有一代一代人的更迭</w:t>
-      </w:r>
-      <w:r>
-        <w:rPr>
-          <w:rFonts w:asciiTheme="minorEastAsia" w:hAnsiTheme="minorEastAsia" w:hint="eastAsia"/>
-        </w:rPr>
-        <w:t>，那社会</w:t>
-      </w:r>
-      <w:r>
-        <w:rPr>
-          <w:rFonts w:asciiTheme="minorEastAsia" w:hAnsiTheme="minorEastAsia" w:hint="eastAsia"/>
-        </w:rPr>
-        <w:t>怎么能</w:t>
-      </w:r>
-      <w:r>
-        <w:rPr>
-          <w:rFonts w:asciiTheme="minorEastAsia" w:hAnsiTheme="minorEastAsia" w:hint="eastAsia"/>
-        </w:rPr>
-        <w:t>发展下去</w:t>
-      </w:r>
-      <w:r>
-        <w:rPr>
-          <w:rFonts w:asciiTheme="minorEastAsia" w:hAnsiTheme="minorEastAsia" w:hint="eastAsia"/>
-        </w:rPr>
-        <w:t>呢？</w:t>
-      </w:r>
-      <w:r>
-        <w:rPr>
-          <w:rFonts w:asciiTheme="minorEastAsia" w:hAnsiTheme="minorEastAsia" w:hint="eastAsia"/>
-        </w:rPr>
-        <w:t>一个人生在一个时代，那这个人就是这个时代</w:t>
-      </w:r>
-      <w:r>
-        <w:rPr>
-          <w:rFonts w:asciiTheme="minorEastAsia" w:hAnsiTheme="minorEastAsia" w:hint="eastAsia"/>
-        </w:rPr>
-        <w:t>：</w:t>
-      </w:r>
-      <w:r>
-        <w:rPr>
-          <w:rFonts w:asciiTheme="minorEastAsia" w:hAnsiTheme="minorEastAsia" w:hint="eastAsia"/>
-        </w:rPr>
-        <w:t>他就是时代的一部分，时代也是他的一部分</w:t>
-      </w:r>
-      <w:r>
-        <w:rPr>
-          <w:rFonts w:asciiTheme="minorEastAsia" w:hAnsiTheme="minorEastAsia" w:hint="eastAsia"/>
-        </w:rPr>
-        <w:t>，紧密相连，没有分割的可能。</w:t>
-      </w:r>
-      <w:r>
-        <w:rPr>
-          <w:rFonts w:asciiTheme="minorEastAsia" w:hAnsiTheme="minorEastAsia" w:hint="eastAsia"/>
-        </w:rPr>
-        <w:t>现在我们评价历史的时候就经常碰到这样头疼的问题：对于有些特殊的历史事件，只要是和那段历史还有利益联系</w:t>
-      </w:r>
-      <w:r>
-        <w:rPr>
-          <w:rFonts w:asciiTheme="minorEastAsia" w:hAnsiTheme="minorEastAsia" w:hint="eastAsia"/>
-        </w:rPr>
-        <w:t>的人</w:t>
-      </w:r>
-      <w:r>
-        <w:rPr>
-          <w:rFonts w:asciiTheme="minorEastAsia" w:hAnsiTheme="minorEastAsia" w:hint="eastAsia"/>
-        </w:rPr>
-        <w:t>还</w:t>
-      </w:r>
-      <w:r>
-        <w:rPr>
-          <w:rFonts w:asciiTheme="minorEastAsia" w:hAnsiTheme="minorEastAsia" w:hint="eastAsia"/>
-        </w:rPr>
-        <w:t>活着，那我们评价那段历史总总得看着他们的脸色，我们的</w:t>
-      </w:r>
-      <w:r>
-        <w:rPr>
-          <w:rFonts w:asciiTheme="minorEastAsia" w:hAnsiTheme="minorEastAsia" w:hint="eastAsia"/>
-        </w:rPr>
-        <w:t>批判</w:t>
-      </w:r>
-      <w:r>
-        <w:rPr>
-          <w:rFonts w:asciiTheme="minorEastAsia" w:hAnsiTheme="minorEastAsia" w:hint="eastAsia"/>
-        </w:rPr>
-        <w:t>总总</w:t>
-      </w:r>
-      <w:r>
-        <w:rPr>
-          <w:rFonts w:asciiTheme="minorEastAsia" w:hAnsiTheme="minorEastAsia" w:hint="eastAsia"/>
-        </w:rPr>
-        <w:t>要受到他们的诋毁，</w:t>
-      </w:r>
-      <w:r>
-        <w:rPr>
-          <w:rFonts w:asciiTheme="minorEastAsia" w:hAnsiTheme="minorEastAsia" w:hint="eastAsia"/>
-        </w:rPr>
-        <w:t>跳不出他们编织的囹圄</w:t>
-      </w:r>
-      <w:r>
-        <w:rPr>
-          <w:rFonts w:asciiTheme="minorEastAsia" w:hAnsiTheme="minorEastAsia" w:hint="eastAsia"/>
-        </w:rPr>
-        <w:t>。</w:t>
-      </w:r>
-      <w:r>
-        <w:rPr>
-          <w:rFonts w:asciiTheme="minorEastAsia" w:hAnsiTheme="minorEastAsia" w:hint="eastAsia"/>
-        </w:rPr>
-        <w:t>如果旧时代的人不死亡，那旧时代本身也就不可能死亡，新的时代也就无从</w:t>
-      </w:r>
-      <w:r>
-        <w:rPr>
-          <w:rFonts w:asciiTheme="minorEastAsia" w:hAnsiTheme="minorEastAsia" w:hint="eastAsia"/>
-        </w:rPr>
-        <w:t>降生</w:t>
-      </w:r>
-      <w:r>
-        <w:rPr>
-          <w:rFonts w:asciiTheme="minorEastAsia" w:hAnsiTheme="minorEastAsia" w:hint="eastAsia"/>
-        </w:rPr>
-        <w:t>。</w:t>
-      </w:r>
-      <w:r>
-        <w:rPr>
-          <w:rFonts w:asciiTheme="minorEastAsia" w:hAnsiTheme="minorEastAsia" w:hint="eastAsia"/>
-        </w:rPr>
-        <w:t>这个规律对于过去的人一直是这样的，我怎么就可以幸免了呢？</w:t>
-      </w:r>
-      <w:r>
-        <w:rPr>
-          <w:rFonts w:asciiTheme="minorEastAsia" w:hAnsiTheme="minorEastAsia" w:hint="eastAsia"/>
-        </w:rPr>
-        <w:t>今后的时代的出现，不可避免的要以包括我在内的我这一代人的死亡为</w:t>
-      </w:r>
-      <w:r>
-        <w:rPr>
-          <w:rFonts w:asciiTheme="minorEastAsia" w:hAnsiTheme="minorEastAsia" w:hint="eastAsia"/>
-        </w:rPr>
-        <w:t>前提。</w:t>
-      </w:r>
-      <w:r>
-        <w:rPr>
-          <w:rFonts w:asciiTheme="minorEastAsia" w:hAnsiTheme="minorEastAsia" w:hint="eastAsia"/>
-        </w:rPr>
-        <w:t>当然，我绝不是觉得</w:t>
-      </w:r>
-      <w:r>
-        <w:rPr>
-          <w:rFonts w:asciiTheme="minorEastAsia" w:hAnsiTheme="minorEastAsia" w:hint="eastAsia"/>
-        </w:rPr>
-        <w:t>“社会</w:t>
-      </w:r>
-      <w:r>
-        <w:rPr>
-          <w:rFonts w:asciiTheme="minorEastAsia" w:hAnsiTheme="minorEastAsia" w:hint="eastAsia"/>
-        </w:rPr>
-        <w:t>必须要</w:t>
-      </w:r>
-      <w:r>
-        <w:rPr>
-          <w:rFonts w:asciiTheme="minorEastAsia" w:hAnsiTheme="minorEastAsia" w:hint="eastAsia"/>
-        </w:rPr>
-        <w:t>死人才能发展”，这么机械主义的观点我是肯定不会接受的；我只是觉得，既然人一定要离去的，总得有一些更深层的意义，让人能够比较心安理得地离去</w:t>
+        <w:t>我只是觉得，既然人一定要离去的，总得有一些更深层的意义，让人能够比较心安理得地离去</w:t>
       </w:r>
       <w:r>
         <w:rPr>
@@ -7724,32 +7868,32 @@
         <w:rPr>
           <w:rFonts w:asciiTheme="minorEastAsia" w:hAnsiTheme="minorEastAsia" w:hint="eastAsia"/>
         </w:rPr>
-        <w:t>今天晚上我去荔园食堂吃饭的时候，看见一只巨型蟑螂趴在墙上！按照常理来说，以我这种像猫一样江湖仗义的</w:t>
+        <w:t>今天晚上我去荔园食堂吃饭的时候，看见一只巨型蟑螂趴在墙上！按照常理来说，以我这种像猫一样江湖仗义的作风，肯定得上去一拖鞋踩死。</w:t>
+      </w:r>
+      <w:r>
+        <w:rPr>
+          <w:rFonts w:asciiTheme="minorEastAsia" w:hAnsiTheme="minorEastAsia" w:hint="eastAsia"/>
+        </w:rPr>
+        <w:t>然而问题是，它的位置太高了，我就算跳起来也够不到</w:t>
+      </w:r>
+      <w:r>
+        <w:rPr>
+          <w:rFonts w:asciiTheme="minorEastAsia" w:hAnsiTheme="minorEastAsia" w:hint="eastAsia"/>
+        </w:rPr>
+        <w:t>。</w:t>
+      </w:r>
+      <w:r>
+        <w:rPr>
+          <w:rFonts w:asciiTheme="minorEastAsia" w:hAnsiTheme="minorEastAsia" w:hint="eastAsia"/>
+        </w:rPr>
+        <w:t>我站在原地干着急，心想着</w:t>
       </w:r>
       <w:r>
         <w:rPr>
           <w:rFonts w:asciiTheme="minorEastAsia" w:hAnsiTheme="minorEastAsia" w:hint="eastAsia"/>
         </w:rPr>
         <w:lastRenderedPageBreak/>
-        <w:t>作风，肯定得上去一拖鞋踩死。</w:t>
-      </w:r>
-      <w:r>
-        <w:rPr>
-          <w:rFonts w:asciiTheme="minorEastAsia" w:hAnsiTheme="minorEastAsia" w:hint="eastAsia"/>
-        </w:rPr>
-        <w:t>然而问题是，它的位置太高了，我就算跳起来也够不到</w:t>
-      </w:r>
-      <w:r>
-        <w:rPr>
-          <w:rFonts w:asciiTheme="minorEastAsia" w:hAnsiTheme="minorEastAsia" w:hint="eastAsia"/>
-        </w:rPr>
-        <w:t>。</w:t>
-      </w:r>
-      <w:r>
-        <w:rPr>
-          <w:rFonts w:asciiTheme="minorEastAsia" w:hAnsiTheme="minorEastAsia" w:hint="eastAsia"/>
-        </w:rPr>
-        <w:t>我站在原地干着急，心想着不能坐视不管，却又一时间无计可施。</w:t>
+        <w:t>不能坐视不管，却又一时间无计可施。</w:t>
       </w:r>
     </w:p>
     <w:p>

</xml_diff>